<commit_message>
Updated doc with grammmer
</commit_message>
<xml_diff>
--- a/source/Documentation/ActorModelImplementation.docx
+++ b/source/Documentation/ActorModelImplementation.docx
@@ -185,15 +185,69 @@
         <w:t xml:space="preserve">he advancements in cloud computing technologies such as </w:t>
       </w:r>
       <w:r>
-        <w:t>m</w:t>
+        <w:t>the M</w:t>
       </w:r>
       <w:r>
         <w:t xml:space="preserve">icrosoft </w:t>
       </w:r>
       <w:r>
+        <w:t>A</w:t>
+      </w:r>
+      <w:r>
+        <w:t xml:space="preserve">zure </w:t>
+      </w:r>
+      <w:r>
+        <w:t>s</w:t>
+      </w:r>
+      <w:r>
+        <w:t xml:space="preserve">ervice </w:t>
+      </w:r>
+      <w:r>
+        <w:t>b</w:t>
+      </w:r>
+      <w:r>
+        <w:t xml:space="preserve">us allows </w:t>
+      </w:r>
+      <w:r>
+        <w:t>improving</w:t>
+      </w:r>
+      <w:r>
+        <w:t xml:space="preserve"> the computational speed. This </w:t>
+      </w:r>
+      <w:r>
+        <w:t>paper</w:t>
+      </w:r>
+      <w:r>
+        <w:t xml:space="preserve"> illustrates how </w:t>
+      </w:r>
+      <w:r>
+        <w:t xml:space="preserve">the </w:t>
+      </w:r>
+      <w:r>
         <w:t>a</w:t>
       </w:r>
       <w:r>
+        <w:t xml:space="preserve">ctor model system is implemented </w:t>
+      </w:r>
+      <w:r>
+        <w:t>on top of</w:t>
+      </w:r>
+      <w:r>
+        <w:t xml:space="preserve"> </w:t>
+      </w:r>
+      <w:r>
+        <w:t xml:space="preserve">the </w:t>
+      </w:r>
+      <w:r>
+        <w:t>M</w:t>
+      </w:r>
+      <w:r>
+        <w:t xml:space="preserve">icrosoft </w:t>
+      </w:r>
+      <w:r>
+        <w:t>A</w:t>
+      </w:r>
+      <w:r>
         <w:t xml:space="preserve">zure </w:t>
       </w:r>
       <w:r>
@@ -206,117 +260,84 @@
         <w:t>b</w:t>
       </w:r>
       <w:r>
-        <w:t xml:space="preserve">us allows </w:t>
-      </w:r>
-      <w:r>
-        <w:t>improving</w:t>
-      </w:r>
-      <w:r>
-        <w:t xml:space="preserve"> the computational speed. This </w:t>
-      </w:r>
-      <w:r>
-        <w:t>paper</w:t>
-      </w:r>
-      <w:r>
-        <w:t xml:space="preserve"> illustrates how </w:t>
+        <w:t xml:space="preserve">us. </w:t>
+      </w:r>
+      <w:r>
+        <w:t>Actor model</w:t>
+      </w:r>
+      <w:r>
+        <w:t xml:space="preserve"> implementation</w:t>
+      </w:r>
+      <w:r>
+        <w:t xml:space="preserve"> provides a </w:t>
+      </w:r>
+      <w:r>
+        <w:t>higher</w:t>
+      </w:r>
+      <w:r>
+        <w:t xml:space="preserve"> level of abstraction </w:t>
+      </w:r>
+      <w:r>
+        <w:t>that makes</w:t>
+      </w:r>
+      <w:r>
+        <w:t xml:space="preserve"> </w:t>
+      </w:r>
+      <w:r>
+        <w:t>it easier to</w:t>
+      </w:r>
+      <w:r>
+        <w:t xml:space="preserve"> writ</w:t>
+      </w:r>
+      <w:r>
+        <w:t>e</w:t>
+      </w:r>
+      <w:r>
+        <w:t xml:space="preserve"> concurrent</w:t>
+      </w:r>
+      <w:r>
+        <w:t>, parallel</w:t>
+      </w:r>
+      <w:r>
+        <w:t>,</w:t>
+      </w:r>
+      <w:r>
+        <w:t xml:space="preserve"> </w:t>
+      </w:r>
+      <w:r>
+        <w:t>and distributed systems. Actors are objects which encapsulate the state and behavior, they communicate exclusively by exchanging messages which are placed into the recipient</w:t>
+      </w:r>
+      <w:r>
+        <w:t>'</w:t>
+      </w:r>
+      <w:r>
+        <w:t>s mailbox.</w:t>
+      </w:r>
+      <w:r>
+        <w:t xml:space="preserve"> </w:t>
+      </w:r>
+      <w:r>
+        <w:t>A consistent way of understanding dotnet actor libraries ha</w:t>
+      </w:r>
+      <w:r>
+        <w:t>s</w:t>
+      </w:r>
+      <w:r>
+        <w:t xml:space="preserve"> </w:t>
+      </w:r>
+      <w:r>
+        <w:t xml:space="preserve">also </w:t>
+      </w:r>
+      <w:r>
+        <w:t xml:space="preserve">been provided in this paper. By learning </w:t>
+      </w:r>
+      <w:r>
+        <w:t xml:space="preserve">about </w:t>
       </w:r>
       <w:r>
         <w:t xml:space="preserve">the </w:t>
       </w:r>
       <w:r>
-        <w:t>a</w:t>
-      </w:r>
-      <w:r>
-        <w:t xml:space="preserve">ctor model system is implemented </w:t>
-      </w:r>
-      <w:r>
-        <w:t>on top of</w:t>
-      </w:r>
-      <w:r>
-        <w:t xml:space="preserve"> </w:t>
-      </w:r>
-      <w:r>
-        <w:t xml:space="preserve">the </w:t>
-      </w:r>
-      <w:r>
-        <w:t>m</w:t>
-      </w:r>
-      <w:r>
-        <w:t xml:space="preserve">icrosoft </w:t>
-      </w:r>
-      <w:r>
-        <w:t>a</w:t>
-      </w:r>
-      <w:r>
-        <w:t xml:space="preserve">zure </w:t>
-      </w:r>
-      <w:r>
-        <w:t>s</w:t>
-      </w:r>
-      <w:r>
-        <w:t xml:space="preserve">ervice </w:t>
-      </w:r>
-      <w:r>
-        <w:t>b</w:t>
-      </w:r>
-      <w:r>
-        <w:t xml:space="preserve">us. </w:t>
-      </w:r>
-      <w:r>
-        <w:t>Actor model</w:t>
-      </w:r>
-      <w:r>
-        <w:t xml:space="preserve"> implementation</w:t>
-      </w:r>
-      <w:r>
-        <w:t xml:space="preserve"> provides a </w:t>
-      </w:r>
-      <w:r>
-        <w:t>higher</w:t>
-      </w:r>
-      <w:r>
-        <w:t xml:space="preserve"> level of abstraction </w:t>
-      </w:r>
-      <w:r>
-        <w:t>that makes</w:t>
-      </w:r>
-      <w:r>
-        <w:t xml:space="preserve"> </w:t>
-      </w:r>
-      <w:r>
-        <w:t xml:space="preserve">it easier to </w:t>
-      </w:r>
-      <w:r>
-        <w:t xml:space="preserve"> writ</w:t>
-      </w:r>
-      <w:r>
-        <w:t>e</w:t>
-      </w:r>
-      <w:r>
-        <w:t xml:space="preserve"> concurrent</w:t>
-      </w:r>
-      <w:r>
-        <w:t xml:space="preserve">, parallel </w:t>
-      </w:r>
-      <w:r>
-        <w:t>and distributed systems. Actors are objects which encapsulates the state and behaviour, they communicate exclusively by exchanging messages which are placed into the recipients mailbox.</w:t>
-      </w:r>
-      <w:r>
-        <w:t xml:space="preserve"> </w:t>
-      </w:r>
-      <w:r>
-        <w:t xml:space="preserve">A consistent way of understanding of dotnet actor libraries have </w:t>
-      </w:r>
-      <w:r>
-        <w:t xml:space="preserve">also </w:t>
-      </w:r>
-      <w:r>
-        <w:t xml:space="preserve">been provided in this paper. By learning </w:t>
-      </w:r>
-      <w:r>
-        <w:t xml:space="preserve">about </w:t>
-      </w:r>
-      <w:r>
         <w:t xml:space="preserve">dotnet actor model, </w:t>
       </w:r>
       <w:r>
@@ -329,7 +350,13 @@
         <w:t xml:space="preserve"> the </w:t>
       </w:r>
       <w:r>
-        <w:t xml:space="preserve">knowledge about deep set of tools that solve the distributed/parallel problems in a uniform programming model </w:t>
+        <w:t xml:space="preserve">knowledge about </w:t>
+      </w:r>
+      <w:r>
+        <w:t xml:space="preserve">a </w:t>
+      </w:r>
+      <w:r>
+        <w:t xml:space="preserve">deep set of tools that solve the distributed/parallel problems in a uniform programming model </w:t>
       </w:r>
       <w:r>
         <w:t xml:space="preserve">is </w:t>
@@ -432,7 +459,13 @@
         <w:t>d</w:t>
       </w:r>
       <w:r>
-        <w:t xml:space="preserve">istribution systems concurrency has played a vital role in achieving fast results </w:t>
+        <w:t>istribution</w:t>
+      </w:r>
+      <w:r>
+        <w:t>,</w:t>
+      </w:r>
+      <w:r>
+        <w:t xml:space="preserve"> systems concurrency has played a vital role in achieving fast results </w:t>
       </w:r>
       <w:r>
         <w:t>with low latency</w:t>
@@ -605,7 +638,15 @@
         <w:t xml:space="preserve">the </w:t>
       </w:r>
       <w:r>
-        <w:t>Actor model are Akka and Erlang [1].</w:t>
+        <w:t xml:space="preserve">Actor model are </w:t>
+      </w:r>
+      <w:proofErr w:type="spellStart"/>
+      <w:r>
+        <w:t>Akka</w:t>
+      </w:r>
+      <w:proofErr w:type="spellEnd"/>
+      <w:r>
+        <w:t xml:space="preserve"> and Erlang [1].</w:t>
       </w:r>
     </w:p>
     <w:p>
@@ -625,6 +666,9 @@
         <w:t xml:space="preserve">The main inspiration behind </w:t>
       </w:r>
       <w:r>
+        <w:t xml:space="preserve">the </w:t>
+      </w:r>
+      <w:r>
         <w:t>a</w:t>
       </w:r>
       <w:r>
@@ -634,7 +678,15 @@
         <w:t>m</w:t>
       </w:r>
       <w:r>
-        <w:t xml:space="preserve">odel is to take full advantage of the hardware by using concurrency. Concurrency means that the ability of the system to perform different tasks simultaneously or out of order without affecting the outcome. DotNetActors is an essential element in </w:t>
+        <w:t xml:space="preserve">odel is to take full advantage of the hardware by using concurrency. Concurrency means that the ability of the system to perform different tasks simultaneously or out of order without affecting the outcome. </w:t>
+      </w:r>
+      <w:proofErr w:type="spellStart"/>
+      <w:r>
+        <w:t>DotNetActors</w:t>
+      </w:r>
+      <w:proofErr w:type="spellEnd"/>
+      <w:r>
+        <w:t xml:space="preserve"> is an essential element in </w:t>
       </w:r>
       <w:r>
         <w:t xml:space="preserve">the </w:t>
@@ -685,19 +737,10 @@
         <w:t>are</w:t>
       </w:r>
       <w:r>
-        <w:t xml:space="preserve"> presented in section</w:t>
-      </w:r>
-      <w:r>
-        <w:t>s</w:t>
-      </w:r>
-      <w:r>
-        <w:t xml:space="preserve"> </w:t>
-      </w:r>
-      <w:r>
-        <w:t>I</w:t>
-      </w:r>
-      <w:r>
-        <w:t>V</w:t>
+        <w:t xml:space="preserve"> presented in section </w:t>
+      </w:r>
+      <w:r>
+        <w:t>IV</w:t>
       </w:r>
       <w:r>
         <w:t>.</w:t>
@@ -730,31 +773,76 @@
         <w:t xml:space="preserve">of this paper </w:t>
       </w:r>
       <w:r>
-        <w:t xml:space="preserve">is to implement the system that is very easy to use and provides high computation. To achieve this latest high end technologies </w:t>
-      </w:r>
-      <w:r>
-        <w:t>have been</w:t>
-      </w:r>
-      <w:r>
-        <w:t xml:space="preserve"> used such as Microsoft’s Azure Service Bus (Topics &amp; Queues) </w:t>
+        <w:t xml:space="preserve">is to implement </w:t>
+      </w:r>
+      <w:r>
+        <w:t>a</w:t>
+      </w:r>
+      <w:r>
+        <w:t xml:space="preserve"> system that is very easy to use and provides high computation. To </w:t>
+      </w:r>
+      <w:r>
+        <w:t>implement such a robust system,</w:t>
+      </w:r>
+      <w:r>
+        <w:t xml:space="preserve"> </w:t>
+      </w:r>
+      <w:r>
+        <w:t xml:space="preserve">the </w:t>
+      </w:r>
+      <w:r>
+        <w:t>latest high</w:t>
+      </w:r>
+      <w:r>
+        <w:t>-</w:t>
+      </w:r>
+      <w:r>
+        <w:t>end technolog</w:t>
+      </w:r>
+      <w:r>
+        <w:t>y</w:t>
+      </w:r>
+      <w:r>
+        <w:t xml:space="preserve"> </w:t>
+      </w:r>
+      <w:r>
+        <w:t>ha</w:t>
+      </w:r>
+      <w:r>
+        <w:t>s</w:t>
+      </w:r>
+      <w:r>
+        <w:t xml:space="preserve"> been</w:t>
+      </w:r>
+      <w:r>
+        <w:t xml:space="preserve"> used such as Microsoft’s Azure Service Bus</w:t>
+      </w:r>
+      <w:r>
+        <w:t xml:space="preserve">, </w:t>
+      </w:r>
+      <w:r>
+        <w:t>Topics</w:t>
+      </w:r>
+      <w:r>
+        <w:t>,</w:t>
+      </w:r>
+      <w:r>
+        <w:t xml:space="preserve"> Queues</w:t>
+      </w:r>
+      <w:r>
+        <w:t xml:space="preserve"> </w:t>
       </w:r>
       <w:r>
         <w:t>&amp;</w:t>
       </w:r>
       <w:r>
-        <w:t xml:space="preserve"> Cosmos DB </w:t>
-      </w:r>
-      <w:r>
-        <w:t>to s</w:t>
-      </w:r>
-      <w:r>
-        <w:t xml:space="preserve">tore the entities into the database. </w:t>
-      </w:r>
-      <w:r>
-        <w:t xml:space="preserve">Following is a brief description </w:t>
-      </w:r>
-      <w:r>
-        <w:t>about them:</w:t>
+        <w:t xml:space="preserve"> Cosmos DB. Following is a brief description </w:t>
+      </w:r>
+      <w:r>
+        <w:t>of</w:t>
+      </w:r>
+      <w:r>
+        <w:t xml:space="preserve"> them:</w:t>
       </w:r>
     </w:p>
     <w:p>
@@ -1199,6 +1287,9 @@
         <w:t xml:space="preserve"> </w:t>
       </w:r>
       <w:r>
+        <w:rPr>
+          <w:lang w:val="en-US"/>
+        </w:rPr>
         <w:t>In</w:t>
       </w:r>
       <w:r>
@@ -1208,7 +1299,34 @@
           <w:szCs w:val="20"/>
           <w:lang w:val="en-US"/>
         </w:rPr>
-        <w:t xml:space="preserve"> our implementation queues are used to send the replies to the clients.  In genral </w:t>
+        <w:t xml:space="preserve"> our implementation queues are used to send the replies to the clients.  In gen</w:t>
+      </w:r>
+      <w:r>
+        <w:rPr>
+          <w:rFonts w:ascii="Times New Roman" w:eastAsia="SimSun" w:hAnsi="Times New Roman"/>
+          <w:sz w:val="20"/>
+          <w:szCs w:val="20"/>
+          <w:lang w:val="en-US"/>
+        </w:rPr>
+        <w:t>e</w:t>
+      </w:r>
+      <w:r>
+        <w:rPr>
+          <w:rFonts w:ascii="Times New Roman" w:eastAsia="SimSun" w:hAnsi="Times New Roman"/>
+          <w:sz w:val="20"/>
+          <w:szCs w:val="20"/>
+          <w:lang w:val="en-US"/>
+        </w:rPr>
+        <w:t>ral</w:t>
+      </w:r>
+      <w:r>
+        <w:rPr>
+          <w:rFonts w:ascii="Times New Roman" w:eastAsia="SimSun" w:hAnsi="Times New Roman"/>
+          <w:sz w:val="20"/>
+          <w:szCs w:val="20"/>
+          <w:lang w:val="en-US"/>
+        </w:rPr>
+        <w:t>,</w:t>
       </w:r>
       <w:r>
         <w:rPr>
@@ -1513,7 +1631,7 @@
           <w:iCs/>
           <w:szCs w:val="22"/>
         </w:rPr>
-        <w:t>lived and gets completed once the message is available</w:t>
+        <w:t xml:space="preserve">lived and gets completed once the message is </w:t>
       </w:r>
       <w:r>
         <w:rPr>
@@ -1521,7 +1639,7 @@
           <w:iCs/>
           <w:szCs w:val="22"/>
         </w:rPr>
-        <w:t>[</w:t>
+        <w:t>available [</w:t>
       </w:r>
       <w:r>
         <w:rPr>
@@ -2352,7 +2470,16 @@
         <w:jc w:val="both"/>
       </w:pPr>
       <w:r>
-        <w:t>Using the above mentioned technologies</w:t>
+        <w:t>Using the above</w:t>
+      </w:r>
+      <w:r>
+        <w:t>-</w:t>
+      </w:r>
+      <w:r>
+        <w:t xml:space="preserve">mentioned </w:t>
+      </w:r>
+      <w:r>
+        <w:t>technologies,</w:t>
       </w:r>
       <w:r>
         <w:t xml:space="preserve"> a potent</w:t>
@@ -2367,6 +2494,9 @@
         <w:t xml:space="preserve"> communication takes place between </w:t>
       </w:r>
       <w:r>
+        <w:t xml:space="preserve">the </w:t>
+      </w:r>
+      <w:r>
         <w:t>c</w:t>
       </w:r>
       <w:r>
@@ -2424,7 +2554,10 @@
         <w:t xml:space="preserve">. </w:t>
       </w:r>
       <w:r>
-        <w:t xml:space="preserve">Client </w:t>
+        <w:t>The c</w:t>
+      </w:r>
+      <w:r>
+        <w:t xml:space="preserve">lient </w:t>
       </w:r>
       <w:r>
         <w:t xml:space="preserve">implements an actor and </w:t>
@@ -2433,6 +2566,9 @@
         <w:t xml:space="preserve">sends a message to </w:t>
       </w:r>
       <w:r>
+        <w:t xml:space="preserve">the </w:t>
+      </w:r>
+      <w:r>
         <w:t>s</w:t>
       </w:r>
       <w:r>
@@ -2472,7 +2608,13 @@
         <w:t xml:space="preserve">. After that service </w:t>
       </w:r>
       <w:r>
-        <w:t xml:space="preserve">stores the </w:t>
+        <w:t>stores</w:t>
+      </w:r>
+      <w:r>
+        <w:t>,</w:t>
+      </w:r>
+      <w:r>
+        <w:t xml:space="preserve"> the </w:t>
       </w:r>
       <w:r>
         <w:t xml:space="preserve">respective </w:t>
@@ -2514,7 +2656,13 @@
         <w:t>q</w:t>
       </w:r>
       <w:r>
-        <w:t xml:space="preserve">ueue). Client then gets the reply from the </w:t>
+        <w:t xml:space="preserve">ueue). </w:t>
+      </w:r>
+      <w:r>
+        <w:t>The c</w:t>
+      </w:r>
+      <w:r>
+        <w:t xml:space="preserve">lient then gets the reply from the </w:t>
       </w:r>
       <w:r>
         <w:t>s</w:t>
@@ -2538,10 +2686,10 @@
         <w:t>q</w:t>
       </w:r>
       <w:r>
-        <w:t xml:space="preserve">ueue) . </w:t>
-      </w:r>
-      <w:r>
-        <w:t xml:space="preserve">All these steps have been numbered in the Fig4. </w:t>
+        <w:t xml:space="preserve">ueue). </w:t>
+      </w:r>
+      <w:r>
+        <w:t xml:space="preserve">All these steps have been numbered in Fig4. </w:t>
       </w:r>
     </w:p>
     <w:p>
@@ -2778,7 +2926,7 @@
           <w:bCs/>
           <w:sz w:val="16"/>
         </w:rPr>
-        <w:t>Actor Service Host persistes</w:t>
+        <w:t>Actor Service Host persists</w:t>
       </w:r>
       <w:r>
         <w:rPr>
@@ -2836,14 +2984,7 @@
           <w:bCs/>
           <w:sz w:val="16"/>
         </w:rPr>
-        <w:t xml:space="preserve">Actor Service Host </w:t>
-      </w:r>
-      <w:r>
-        <w:rPr>
-          <w:bCs/>
-          <w:sz w:val="16"/>
-        </w:rPr>
-        <w:t xml:space="preserve">sends a reply </w:t>
+        <w:t xml:space="preserve">Actor Service Host sends a reply </w:t>
       </w:r>
       <w:r>
         <w:rPr>
@@ -2972,7 +3113,13 @@
         <w:jc w:val="both"/>
       </w:pPr>
       <w:r>
-        <w:t xml:space="preserve">As illustrated in Fig4 there are five steps that gets processed when a client sends a message. </w:t>
+        <w:t xml:space="preserve">As illustrated in Fig4 </w:t>
+      </w:r>
+      <w:r>
+        <w:t>five steps</w:t>
+      </w:r>
+      <w:r>
+        <w:t xml:space="preserve"> get processed when a client sends a message. </w:t>
       </w:r>
       <w:r>
         <w:t xml:space="preserve"> </w:t>
@@ -2984,7 +3131,13 @@
         <w:t>have</w:t>
       </w:r>
       <w:r>
-        <w:t xml:space="preserve"> be divided into </w:t>
+        <w:t xml:space="preserve"> </w:t>
+      </w:r>
+      <w:r>
+        <w:t xml:space="preserve">to </w:t>
+      </w:r>
+      <w:r>
+        <w:t xml:space="preserve">be divided into </w:t>
       </w:r>
       <w:r>
         <w:t>c</w:t>
@@ -3002,10 +3155,7 @@
         <w:t>s</w:t>
       </w:r>
       <w:r>
-        <w:t xml:space="preserve">teps. </w:t>
-      </w:r>
-      <w:r>
-        <w:t xml:space="preserve">Two steps are processed by the client </w:t>
+        <w:t xml:space="preserve">teps. Two steps are processed by the client </w:t>
       </w:r>
       <w:r>
         <w:t>whereas</w:t>
@@ -3060,7 +3210,7 @@
           <w:sz w:val="20"/>
           <w:lang w:val="en-US"/>
         </w:rPr>
-        <w:t>C</w:t>
+        <w:t>A c</w:t>
       </w:r>
       <w:r>
         <w:rPr>
@@ -3148,17 +3298,71 @@
           <w:szCs w:val="20"/>
           <w:lang w:val="en-US"/>
         </w:rPr>
-        <w:t xml:space="preserve">s illustrated in Fig4,  in step 1 a  client implements an Actor by initializing Actor System and calls its </w:t>
+        <w:t>s illustrated in Fig</w:t>
       </w:r>
       <w:r>
         <w:rPr>
           <w:rFonts w:ascii="Times New Roman" w:eastAsia="SimSun" w:hAnsi="Times New Roman"/>
-          <w:i/>
-          <w:iCs/>
           <w:sz w:val="20"/>
           <w:szCs w:val="20"/>
           <w:lang w:val="en-US"/>
         </w:rPr>
+        <w:t>4, in</w:t>
+      </w:r>
+      <w:r>
+        <w:rPr>
+          <w:rFonts w:ascii="Times New Roman" w:eastAsia="SimSun" w:hAnsi="Times New Roman"/>
+          <w:sz w:val="20"/>
+          <w:szCs w:val="20"/>
+          <w:lang w:val="en-US"/>
+        </w:rPr>
+        <w:t xml:space="preserve"> step 1 </w:t>
+      </w:r>
+      <w:r>
+        <w:rPr>
+          <w:rFonts w:ascii="Times New Roman" w:eastAsia="SimSun" w:hAnsi="Times New Roman"/>
+          <w:sz w:val="20"/>
+          <w:szCs w:val="20"/>
+          <w:lang w:val="en-US"/>
+        </w:rPr>
+        <w:t>a client</w:t>
+      </w:r>
+      <w:r>
+        <w:rPr>
+          <w:rFonts w:ascii="Times New Roman" w:eastAsia="SimSun" w:hAnsi="Times New Roman"/>
+          <w:sz w:val="20"/>
+          <w:szCs w:val="20"/>
+          <w:lang w:val="en-US"/>
+        </w:rPr>
+        <w:t xml:space="preserve"> implements an Actor by initializing </w:t>
+      </w:r>
+      <w:r>
+        <w:rPr>
+          <w:rFonts w:ascii="Times New Roman" w:eastAsia="SimSun" w:hAnsi="Times New Roman"/>
+          <w:sz w:val="20"/>
+          <w:szCs w:val="20"/>
+          <w:lang w:val="en-US"/>
+        </w:rPr>
+        <w:t xml:space="preserve">the </w:t>
+      </w:r>
+      <w:r>
+        <w:rPr>
+          <w:rFonts w:ascii="Times New Roman" w:eastAsia="SimSun" w:hAnsi="Times New Roman"/>
+          <w:sz w:val="20"/>
+          <w:szCs w:val="20"/>
+          <w:lang w:val="en-US"/>
+        </w:rPr>
+        <w:t xml:space="preserve">Actor System and calls its </w:t>
+      </w:r>
+      <w:r>
+        <w:rPr>
+          <w:rFonts w:ascii="Times New Roman" w:eastAsia="SimSun" w:hAnsi="Times New Roman"/>
+          <w:i/>
+          <w:iCs/>
+          <w:sz w:val="20"/>
+          <w:szCs w:val="20"/>
+          <w:lang w:val="en-US"/>
+        </w:rPr>
         <w:t>Ask()</w:t>
       </w:r>
       <w:r>
@@ -3188,7 +3392,7 @@
           <w:szCs w:val="20"/>
           <w:lang w:val="en-US"/>
         </w:rPr>
-        <w:t xml:space="preserve"> method client sends a messge  to the Topic and then waits to get a reply from the</w:t>
+        <w:t xml:space="preserve"> method client sends a mess</w:t>
       </w:r>
       <w:r>
         <w:rPr>
@@ -3197,7 +3401,25 @@
           <w:szCs w:val="20"/>
           <w:lang w:val="en-US"/>
         </w:rPr>
-        <w:t xml:space="preserve"> reply messaage</w:t>
+        <w:t>a</w:t>
+      </w:r>
+      <w:r>
+        <w:rPr>
+          <w:rFonts w:ascii="Times New Roman" w:eastAsia="SimSun" w:hAnsi="Times New Roman"/>
+          <w:sz w:val="20"/>
+          <w:szCs w:val="20"/>
+          <w:lang w:val="en-US"/>
+        </w:rPr>
+        <w:t>ge to the Topic and then waits to get a reply from the</w:t>
+      </w:r>
+      <w:r>
+        <w:rPr>
+          <w:rFonts w:ascii="Times New Roman" w:eastAsia="SimSun" w:hAnsi="Times New Roman"/>
+          <w:sz w:val="20"/>
+          <w:szCs w:val="20"/>
+          <w:lang w:val="en-US"/>
+        </w:rPr>
+        <w:t xml:space="preserve"> reply message</w:t>
       </w:r>
       <w:r>
         <w:rPr>
@@ -3243,6 +3465,7 @@
           <w:lang w:val="en-US"/>
         </w:rPr>
       </w:pPr>
+      <w:proofErr w:type="spellStart"/>
       <w:r>
         <w:rPr>
           <w:i/>
@@ -3259,6 +3482,7 @@
         </w:rPr>
         <w:t>Actor</w:t>
       </w:r>
+      <w:proofErr w:type="spellEnd"/>
       <w:r>
         <w:rPr>
           <w:i/>
@@ -3289,7 +3513,23 @@
           <w:sz w:val="20"/>
           <w:lang w:val="en-US"/>
         </w:rPr>
-        <w:t>Procesing</w:t>
+        <w:t>Proce</w:t>
+      </w:r>
+      <w:r>
+        <w:rPr>
+          <w:i/>
+          <w:sz w:val="20"/>
+          <w:lang w:val="en-US"/>
+        </w:rPr>
+        <w:t>s</w:t>
+      </w:r>
+      <w:r>
+        <w:rPr>
+          <w:i/>
+          <w:sz w:val="20"/>
+          <w:lang w:val="en-US"/>
+        </w:rPr>
+        <w:t>sing</w:t>
       </w:r>
       <w:r>
         <w:rPr>
@@ -3306,7 +3546,7 @@
           <w:szCs w:val="20"/>
           <w:lang w:val="en-US"/>
         </w:rPr>
-        <w:t xml:space="preserve">As shown in the Fig4, in step2. service subscribes the message from the Topic and processes it in a asynchronous way. After processing the </w:t>
+        <w:t xml:space="preserve">As shown in Fig4, in step2. service subscribes the message from the Topic and processes it </w:t>
       </w:r>
       <w:r>
         <w:rPr>
@@ -3315,6 +3555,24 @@
           <w:szCs w:val="20"/>
           <w:lang w:val="en-US"/>
         </w:rPr>
+        <w:t>asynchronousl</w:t>
+      </w:r>
+      <w:r>
+        <w:rPr>
+          <w:rFonts w:ascii="Times New Roman" w:eastAsia="SimSun" w:hAnsi="Times New Roman"/>
+          <w:sz w:val="20"/>
+          <w:szCs w:val="20"/>
+          <w:lang w:val="en-US"/>
+        </w:rPr>
+        <w:t xml:space="preserve">y. After processing the </w:t>
+      </w:r>
+      <w:r>
+        <w:rPr>
+          <w:rFonts w:ascii="Times New Roman" w:eastAsia="SimSun" w:hAnsi="Times New Roman"/>
+          <w:sz w:val="20"/>
+          <w:szCs w:val="20"/>
+          <w:lang w:val="en-US"/>
+        </w:rPr>
         <w:t>a</w:t>
       </w:r>
       <w:r>
@@ -3396,7 +3654,7 @@
           <w:szCs w:val="20"/>
           <w:lang w:val="en-US"/>
         </w:rPr>
-        <w:t xml:space="preserve"> service prepares the </w:t>
+        <w:t xml:space="preserve"> service prepares the reply </w:t>
       </w:r>
       <w:r>
         <w:rPr>
@@ -3406,7 +3664,7 @@
           <w:lang w:val="en-US"/>
         </w:rPr>
         <w:lastRenderedPageBreak/>
-        <w:t xml:space="preserve">reply message and sends it to the reply message </w:t>
+        <w:t xml:space="preserve">message and sends it to the reply message </w:t>
       </w:r>
       <w:r>
         <w:rPr>
@@ -3476,7 +3734,15 @@
           <w:sz w:val="20"/>
           <w:lang w:val="en-US"/>
         </w:rPr>
-        <w:t>Client</w:t>
+        <w:t>The c</w:t>
+      </w:r>
+      <w:r>
+        <w:rPr>
+          <w:i/>
+          <w:sz w:val="20"/>
+          <w:lang w:val="en-US"/>
+        </w:rPr>
+        <w:t>lient</w:t>
       </w:r>
       <w:r>
         <w:rPr>
@@ -3568,7 +3834,19 @@
         <w:rPr>
           <w:iCs/>
         </w:rPr>
-        <w:t>As shown above it can be inferred out that how easy and quickly a</w:t>
+        <w:t>As shown above</w:t>
+      </w:r>
+      <w:r>
+        <w:rPr>
+          <w:iCs/>
+        </w:rPr>
+        <w:t>,</w:t>
+      </w:r>
+      <w:r>
+        <w:rPr>
+          <w:iCs/>
+        </w:rPr>
+        <w:t xml:space="preserve"> it can be inferred out that how easy and quickly a</w:t>
       </w:r>
       <w:r>
         <w:rPr>
@@ -3616,7 +3894,31 @@
         <w:rPr>
           <w:iCs/>
         </w:rPr>
-        <w:t>high computation. Lets have a look at the detailed explaination of the code used to implement such a  powerful system</w:t>
+        <w:t>high computation. Let</w:t>
+      </w:r>
+      <w:r>
+        <w:rPr>
+          <w:iCs/>
+        </w:rPr>
+        <w:t xml:space="preserve"> u</w:t>
+      </w:r>
+      <w:r>
+        <w:rPr>
+          <w:iCs/>
+        </w:rPr>
+        <w:t xml:space="preserve">s have a look at the detailed explanation of the code used to implement such </w:t>
+      </w:r>
+      <w:r>
+        <w:rPr>
+          <w:iCs/>
+        </w:rPr>
+        <w:t>a powerful</w:t>
+      </w:r>
+      <w:r>
+        <w:rPr>
+          <w:iCs/>
+        </w:rPr>
+        <w:t xml:space="preserve"> system</w:t>
       </w:r>
       <w:r>
         <w:rPr>
@@ -3667,13 +3969,22 @@
         <w:jc w:val="both"/>
       </w:pPr>
       <w:r>
-        <w:t xml:space="preserve">In this section a detailed explaination </w:t>
+        <w:t>In this section</w:t>
+      </w:r>
+      <w:r>
+        <w:t>,</w:t>
+      </w:r>
+      <w:r>
+        <w:t xml:space="preserve"> a detailed explanation </w:t>
+      </w:r>
+      <w:r>
+        <w:t xml:space="preserve">of </w:t>
       </w:r>
       <w:r>
         <w:t xml:space="preserve">the code used to implement the architecture as illustrated in Fig4 </w:t>
       </w:r>
       <w:r>
-        <w:t xml:space="preserve"> has been covered. </w:t>
+        <w:t xml:space="preserve">has been covered. </w:t>
       </w:r>
       <w:r>
         <w:t>As shown in section II</w:t>
@@ -3682,7 +3993,13 @@
         <w:t>, Fig4</w:t>
       </w:r>
       <w:r>
-        <w:t xml:space="preserve"> the client create a</w:t>
+        <w:t xml:space="preserve"> the client create</w:t>
+      </w:r>
+      <w:r>
+        <w:t>s</w:t>
+      </w:r>
+      <w:r>
+        <w:t xml:space="preserve"> a</w:t>
       </w:r>
       <w:r>
         <w:t>n</w:t>
@@ -3716,7 +4033,19 @@
         <w:t xml:space="preserve"> to the queue where it is available to the client</w:t>
       </w:r>
       <w:r>
-        <w:t>. Lets discuss about Actors, Client and Service in more detail.</w:t>
+        <w:t>. Let</w:t>
+      </w:r>
+      <w:r>
+        <w:t xml:space="preserve"> u</w:t>
+      </w:r>
+      <w:r>
+        <w:t>s discuss Actors, Client</w:t>
+      </w:r>
+      <w:r>
+        <w:t>,</w:t>
+      </w:r>
+      <w:r>
+        <w:t xml:space="preserve"> and Service in more detail.</w:t>
       </w:r>
     </w:p>
     <w:p>
@@ -3757,28 +4086,62 @@
         <w:t xml:space="preserve">, </w:t>
       </w:r>
       <w:r>
-        <w:t>behaviour</w:t>
+        <w:t>behavior</w:t>
+      </w:r>
+      <w:r>
+        <w:t>,</w:t>
       </w:r>
       <w:r>
         <w:t xml:space="preserve"> and</w:t>
       </w:r>
       <w:r>
-        <w:t xml:space="preserve"> mailbox. An actor can modify its state and behaviour</w:t>
-      </w:r>
-      <w:r>
-        <w:t xml:space="preserve"> </w:t>
-      </w:r>
-      <w:r>
-        <w:t xml:space="preserve">. It provides the highlevel abstraction for writing concurrent and distributed systems. It makes easier for a developer to to write correct concurrent and parallel systems. In our implementation </w:t>
-      </w:r>
-      <w:r>
-        <w:t xml:space="preserve">ActorBase.cs class </w:t>
+        <w:t xml:space="preserve"> mailbox. An actor can modify its state and behavio</w:t>
+      </w:r>
+      <w:r>
+        <w:t>r</w:t>
+      </w:r>
+      <w:r>
+        <w:t xml:space="preserve">. It provides </w:t>
+      </w:r>
+      <w:r>
+        <w:t xml:space="preserve">the </w:t>
+      </w:r>
+      <w:r>
+        <w:t>high</w:t>
+      </w:r>
+      <w:r>
+        <w:t>-</w:t>
+      </w:r>
+      <w:r>
+        <w:t xml:space="preserve">level abstraction for writing concurrent and distributed systems. It makes </w:t>
+      </w:r>
+      <w:r>
+        <w:t xml:space="preserve">it </w:t>
+      </w:r>
+      <w:r>
+        <w:t xml:space="preserve">easier for a developer to write correct concurrent and parallel systems. In our implementation </w:t>
+      </w:r>
+      <w:proofErr w:type="spellStart"/>
+      <w:r>
+        <w:t>ActorBase.cs</w:t>
+      </w:r>
+      <w:proofErr w:type="spellEnd"/>
+      <w:r>
+        <w:t xml:space="preserve"> class </w:t>
       </w:r>
       <w:r>
         <w:t>available in</w:t>
       </w:r>
       <w:r>
-        <w:t xml:space="preserve"> the service DotNetActors is the base class used by all the clients</w:t>
+        <w:t xml:space="preserve"> the service </w:t>
+      </w:r>
+      <w:proofErr w:type="spellStart"/>
+      <w:r>
+        <w:t>DotNetActors</w:t>
+      </w:r>
+      <w:proofErr w:type="spellEnd"/>
+      <w:r>
+        <w:t xml:space="preserve"> is the base class used by all the clients</w:t>
       </w:r>
       <w:r>
         <w:t xml:space="preserve"> as shown in Fi</w:t>
@@ -3899,13 +4262,49 @@
         <w:jc w:val="both"/>
       </w:pPr>
       <w:r>
-        <w:t xml:space="preserve">It can be seen in the Fig?? that ActorLibrary solution </w:t>
+        <w:t>It can be seen in Fig</w:t>
+      </w:r>
+      <w:r>
+        <w:t>5</w:t>
+      </w:r>
+      <w:r>
+        <w:t xml:space="preserve"> that </w:t>
+      </w:r>
+      <w:r>
+        <w:t xml:space="preserve">the </w:t>
+      </w:r>
+      <w:proofErr w:type="spellStart"/>
+      <w:r>
+        <w:t>ActorLibrary</w:t>
+      </w:r>
+      <w:proofErr w:type="spellEnd"/>
+      <w:r>
+        <w:t xml:space="preserve"> solution </w:t>
       </w:r>
       <w:r>
         <w:t xml:space="preserve">implements </w:t>
       </w:r>
-      <w:r>
-        <w:t xml:space="preserve"> MyActor.cs class that extends the ActorBase class. Now as per the requirement clients </w:t>
+      <w:proofErr w:type="spellStart"/>
+      <w:r>
+        <w:t>MyActor.cs</w:t>
+      </w:r>
+      <w:proofErr w:type="spellEnd"/>
+      <w:r>
+        <w:t xml:space="preserve"> class that extends the </w:t>
+      </w:r>
+      <w:proofErr w:type="spellStart"/>
+      <w:r>
+        <w:t>ActorBase</w:t>
+      </w:r>
+      <w:proofErr w:type="spellEnd"/>
+      <w:r>
+        <w:t xml:space="preserve"> class. Now as per the requirement </w:t>
+      </w:r>
+      <w:r>
+        <w:t>clients’</w:t>
+      </w:r>
+      <w:r>
+        <w:t xml:space="preserve"> </w:t>
       </w:r>
       <w:r>
         <w:t>needs to</w:t>
@@ -4063,13 +4462,25 @@
         <w:t>,</w:t>
       </w:r>
       <w:r>
-        <w:t xml:space="preserve"> that </w:t>
+        <w:t xml:space="preserve"> </w:t>
+      </w:r>
+      <w:r>
+        <w:t>which</w:t>
+      </w:r>
+      <w:r>
+        <w:t xml:space="preserve"> </w:t>
       </w:r>
       <w:r>
         <w:t>means</w:t>
       </w:r>
       <w:r>
-        <w:t xml:space="preserve"> how the service should respond to the received data type. In the Fig?? highli</w:t>
+        <w:t xml:space="preserve"> how the service should respond to the received data type. In the Fig</w:t>
+      </w:r>
+      <w:r>
+        <w:t>6</w:t>
+      </w:r>
+      <w:r>
+        <w:t xml:space="preserve"> highli</w:t>
       </w:r>
       <w:r>
         <w:t>gh</w:t>
@@ -4093,7 +4504,13 @@
         <w:t>,</w:t>
       </w:r>
       <w:r>
-        <w:t xml:space="preserve"> that means the service will invoke this action when a </w:t>
+        <w:t xml:space="preserve"> </w:t>
+      </w:r>
+      <w:r>
+        <w:t>which</w:t>
+      </w:r>
+      <w:r>
+        <w:t xml:space="preserve"> means the service will invoke this action when a </w:t>
       </w:r>
       <w:r>
         <w:t>S</w:t>
@@ -4128,7 +4545,10 @@
         <w:jc w:val="both"/>
       </w:pPr>
       <w:r>
-        <w:t xml:space="preserve">Client creates an </w:t>
+        <w:t>The c</w:t>
+      </w:r>
+      <w:r>
+        <w:t xml:space="preserve">lient creates an </w:t>
       </w:r>
       <w:r>
         <w:t>a</w:t>
@@ -4146,7 +4566,15 @@
         <w:t xml:space="preserve"> in a client</w:t>
       </w:r>
       <w:r>
-        <w:t xml:space="preserve">, firstly an ActorSystem should be implemented by providing the </w:t>
+        <w:t xml:space="preserve">, firstly an </w:t>
+      </w:r>
+      <w:proofErr w:type="spellStart"/>
+      <w:r>
+        <w:t>ActorSystem</w:t>
+      </w:r>
+      <w:proofErr w:type="spellEnd"/>
+      <w:r>
+        <w:t xml:space="preserve"> should be implemented by providing the </w:t>
       </w:r>
       <w:r>
         <w:t>basic</w:t>
@@ -4259,11 +4687,19 @@
         </w:rPr>
         <w:t xml:space="preserve">Code snippet showing </w:t>
       </w:r>
-      <w:r>
-        <w:rPr>
-          <w:sz w:val="14"/>
-        </w:rPr>
-        <w:t>ActorSystem initialization</w:t>
+      <w:proofErr w:type="spellStart"/>
+      <w:r>
+        <w:rPr>
+          <w:sz w:val="14"/>
+        </w:rPr>
+        <w:t>ActorSystem</w:t>
+      </w:r>
+      <w:proofErr w:type="spellEnd"/>
+      <w:r>
+        <w:rPr>
+          <w:sz w:val="14"/>
+        </w:rPr>
+        <w:t xml:space="preserve"> initialization</w:t>
       </w:r>
     </w:p>
     <w:p>
@@ -4288,6 +4724,9 @@
         <w:t>ervice</w:t>
       </w:r>
       <w:r>
+        <w:t xml:space="preserve"> </w:t>
+      </w:r>
+      <w:r>
         <w:t>b</w:t>
       </w:r>
       <w:r>
@@ -4339,7 +4778,13 @@
         <w:t>n</w:t>
       </w:r>
       <w:r>
-        <w:t xml:space="preserve">ame and the </w:t>
+        <w:t>ame</w:t>
+      </w:r>
+      <w:r>
+        <w:t>,</w:t>
+      </w:r>
+      <w:r>
+        <w:t xml:space="preserve"> and the </w:t>
       </w:r>
       <w:r>
         <w:t>a</w:t>
@@ -4489,12 +4934,21 @@
       <w:r>
         <w:t xml:space="preserve">using the method </w:t>
       </w:r>
-      <w:r>
-        <w:rPr>
-          <w:i/>
-          <w:iCs/>
-        </w:rPr>
-        <w:t>CreateActor()</w:t>
+      <w:proofErr w:type="spellStart"/>
+      <w:r>
+        <w:rPr>
+          <w:i/>
+          <w:iCs/>
+        </w:rPr>
+        <w:t>CreateActor</w:t>
+      </w:r>
+      <w:proofErr w:type="spellEnd"/>
+      <w:r>
+        <w:rPr>
+          <w:i/>
+          <w:iCs/>
+        </w:rPr>
+        <w:t>()</w:t>
       </w:r>
       <w:r>
         <w:rPr>
@@ -4519,6 +4973,9 @@
         <w:t xml:space="preserve">ctor is created then </w:t>
       </w:r>
       <w:r>
+        <w:t xml:space="preserve">the </w:t>
+      </w:r>
+      <w:r>
         <w:rPr>
           <w:i/>
           <w:iCs/>
@@ -4526,7 +4983,7 @@
         <w:t>Ask()</w:t>
       </w:r>
       <w:r>
-        <w:t xml:space="preserve"> method can be called which will start the step 1 as shown in </w:t>
+        <w:t xml:space="preserve"> method can be called which will start step 1 as shown in </w:t>
       </w:r>
       <w:r>
         <w:t>g</w:t>
@@ -4672,8 +5129,13 @@
         <w:t>s</w:t>
       </w:r>
       <w:r>
-        <w:t>ervice as depiected in SectionII</w:t>
-      </w:r>
+        <w:t xml:space="preserve">ervice as depicted in </w:t>
+      </w:r>
+      <w:proofErr w:type="spellStart"/>
+      <w:r>
+        <w:t>SectionII</w:t>
+      </w:r>
+      <w:proofErr w:type="spellEnd"/>
       <w:r>
         <w:t xml:space="preserve">, </w:t>
       </w:r>
@@ -4687,13 +5149,19 @@
         <w:t>t</w:t>
       </w:r>
       <w:r>
-        <w:t xml:space="preserve">opics and  sends the reply messages to the </w:t>
+        <w:t xml:space="preserve">opics and sends the reply messages to the </w:t>
       </w:r>
       <w:r>
         <w:t>q</w:t>
       </w:r>
       <w:r>
-        <w:t xml:space="preserve">ueue. Lets discuss about its implementation in more detail. </w:t>
+        <w:t>ueue. Let</w:t>
+      </w:r>
+      <w:r>
+        <w:t xml:space="preserve"> u</w:t>
+      </w:r>
+      <w:r>
+        <w:t xml:space="preserve">s discuss its implementation in more detail. </w:t>
       </w:r>
       <w:r>
         <w:t xml:space="preserve">The execution of </w:t>
@@ -4705,7 +5173,13 @@
         <w:t xml:space="preserve">is implemented by </w:t>
       </w:r>
       <w:r>
-        <w:t>the class Program.cs.</w:t>
+        <w:t>the class Program.</w:t>
+      </w:r>
+      <w:r>
+        <w:t xml:space="preserve"> </w:t>
+      </w:r>
+      <w:r>
+        <w:t>cs.</w:t>
       </w:r>
       <w:r>
         <w:t xml:space="preserve"> It is situated in </w:t>
@@ -4713,8 +5187,13 @@
       <w:r>
         <w:t xml:space="preserve">the </w:t>
       </w:r>
-      <w:r>
-        <w:t>DotNetActorsHost solution in the project folder</w:t>
+      <w:proofErr w:type="spellStart"/>
+      <w:r>
+        <w:t>DotNetActorsHost</w:t>
+      </w:r>
+      <w:proofErr w:type="spellEnd"/>
+      <w:r>
+        <w:t xml:space="preserve"> solution in the project folder</w:t>
       </w:r>
       <w:r>
         <w:t xml:space="preserve"> as shown in Fig</w:t>
@@ -4855,7 +5334,15 @@
         <w:jc w:val="both"/>
       </w:pPr>
       <w:r>
-        <w:t xml:space="preserve">In the Program.cs file there is </w:t>
+        <w:t xml:space="preserve">In the </w:t>
+      </w:r>
+      <w:proofErr w:type="spellStart"/>
+      <w:r>
+        <w:t>Program.cs</w:t>
+      </w:r>
+      <w:proofErr w:type="spellEnd"/>
+      <w:r>
+        <w:t xml:space="preserve"> file there is </w:t>
       </w:r>
       <w:r>
         <w:t>the</w:t>
@@ -4978,21 +5465,40 @@
         <w:rPr>
           <w:sz w:val="14"/>
         </w:rPr>
-        <w:t xml:space="preserve"> showing Main method of the service</w:t>
-      </w:r>
-    </w:p>
-    <w:p>
-      <w:pPr>
-        <w:jc w:val="both"/>
-      </w:pPr>
-    </w:p>
-    <w:p>
-      <w:pPr>
-        <w:jc w:val="both"/>
-      </w:pPr>
-      <w:r>
-        <w:t xml:space="preserve">To run the Service the following command line arguments must be passed that are </w:t>
-      </w:r>
+        <w:t xml:space="preserve"> showing </w:t>
+      </w:r>
+      <w:r>
+        <w:rPr>
+          <w:sz w:val="14"/>
+        </w:rPr>
+        <w:t xml:space="preserve">the </w:t>
+      </w:r>
+      <w:r>
+        <w:rPr>
+          <w:sz w:val="14"/>
+        </w:rPr>
+        <w:t>Main method of the service</w:t>
+      </w:r>
+    </w:p>
+    <w:p>
+      <w:pPr>
+        <w:jc w:val="both"/>
+      </w:pPr>
+    </w:p>
+    <w:p>
+      <w:pPr>
+        <w:jc w:val="both"/>
+      </w:pPr>
+      <w:r>
+        <w:t>To run the Service the following command</w:t>
+      </w:r>
+      <w:r>
+        <w:t>-</w:t>
+      </w:r>
+      <w:r>
+        <w:t xml:space="preserve">line arguments must be passed that are </w:t>
+      </w:r>
+      <w:proofErr w:type="spellStart"/>
       <w:r>
         <w:rPr>
           <w:i/>
@@ -5000,9 +5506,11 @@
         </w:rPr>
         <w:t>SystemName</w:t>
       </w:r>
+      <w:proofErr w:type="spellEnd"/>
       <w:r>
         <w:t xml:space="preserve">, </w:t>
       </w:r>
+      <w:proofErr w:type="spellStart"/>
       <w:r>
         <w:rPr>
           <w:i/>
@@ -5010,6 +5518,7 @@
         </w:rPr>
         <w:t>RequestMessageTopic</w:t>
       </w:r>
+      <w:proofErr w:type="spellEnd"/>
       <w:r>
         <w:rPr>
           <w:i/>
@@ -5017,6 +5526,7 @@
         </w:rPr>
         <w:t xml:space="preserve">, </w:t>
       </w:r>
+      <w:proofErr w:type="spellStart"/>
       <w:r>
         <w:rPr>
           <w:i/>
@@ -5024,6 +5534,7 @@
         </w:rPr>
         <w:t>RequestMsgQueue</w:t>
       </w:r>
+      <w:proofErr w:type="spellEnd"/>
       <w:r>
         <w:rPr>
           <w:i/>
@@ -5031,6 +5542,7 @@
         </w:rPr>
         <w:t xml:space="preserve">, </w:t>
       </w:r>
+      <w:proofErr w:type="spellStart"/>
       <w:r>
         <w:rPr>
           <w:i/>
@@ -5038,6 +5550,14 @@
         </w:rPr>
         <w:t>ActorSystemName</w:t>
       </w:r>
+      <w:proofErr w:type="spellEnd"/>
+      <w:r>
+        <w:rPr>
+          <w:i/>
+          <w:iCs/>
+        </w:rPr>
+        <w:t>,</w:t>
+      </w:r>
       <w:r>
         <w:rPr>
           <w:i/>
@@ -5045,6 +5565,7 @@
         </w:rPr>
         <w:t xml:space="preserve"> and </w:t>
       </w:r>
+      <w:proofErr w:type="spellStart"/>
       <w:r>
         <w:rPr>
           <w:i/>
@@ -5052,6 +5573,7 @@
         </w:rPr>
         <w:t>SubscriptionName</w:t>
       </w:r>
+      <w:proofErr w:type="spellEnd"/>
       <w:r>
         <w:rPr>
           <w:i/>
@@ -5079,6 +5601,7 @@
           <w:lang w:val="en-US"/>
         </w:rPr>
       </w:pPr>
+      <w:proofErr w:type="spellStart"/>
       <w:r>
         <w:rPr>
           <w:i/>
@@ -5089,17 +5612,12 @@
         </w:rPr>
         <w:t>RequestMessageTopic</w:t>
       </w:r>
-      <w:r>
-        <w:rPr>
-          <w:lang w:val="en-US"/>
-        </w:rPr>
-        <w:t xml:space="preserve">: </w:t>
-      </w:r>
-      <w:r>
-        <w:rPr>
-          <w:lang w:val="en-US"/>
-        </w:rPr>
-        <w:t xml:space="preserve">It is a </w:t>
+      <w:proofErr w:type="spellEnd"/>
+      <w:r>
+        <w:rPr>
+          <w:lang w:val="en-US"/>
+        </w:rPr>
+        <w:t xml:space="preserve">: It is a </w:t>
       </w:r>
       <w:r>
         <w:rPr>
@@ -5135,7 +5653,25 @@
           <w:szCs w:val="20"/>
           <w:lang w:val="en-US"/>
         </w:rPr>
-        <w:t xml:space="preserve"> will subscribe the client messages.</w:t>
+        <w:t xml:space="preserve"> will subscribe </w:t>
+      </w:r>
+      <w:r>
+        <w:rPr>
+          <w:rFonts w:ascii="Times New Roman" w:eastAsia="SimSun" w:hAnsi="Times New Roman"/>
+          <w:sz w:val="20"/>
+          <w:szCs w:val="20"/>
+          <w:lang w:val="en-US"/>
+        </w:rPr>
+        <w:t xml:space="preserve">to </w:t>
+      </w:r>
+      <w:r>
+        <w:rPr>
+          <w:rFonts w:ascii="Times New Roman" w:eastAsia="SimSun" w:hAnsi="Times New Roman"/>
+          <w:sz w:val="20"/>
+          <w:szCs w:val="20"/>
+          <w:lang w:val="en-US"/>
+        </w:rPr>
+        <w:t>the client messages.</w:t>
       </w:r>
     </w:p>
     <w:p>
@@ -5152,6 +5688,7 @@
           <w:lang w:val="en-US"/>
         </w:rPr>
       </w:pPr>
+      <w:proofErr w:type="spellStart"/>
       <w:r>
         <w:rPr>
           <w:i/>
@@ -5162,17 +5699,12 @@
         </w:rPr>
         <w:t>RequestMsgQueue</w:t>
       </w:r>
-      <w:r>
-        <w:rPr>
-          <w:lang w:val="en-US"/>
-        </w:rPr>
-        <w:t xml:space="preserve">: </w:t>
-      </w:r>
-      <w:r>
-        <w:rPr>
-          <w:lang w:val="en-US"/>
-        </w:rPr>
-        <w:t xml:space="preserve">It is a </w:t>
+      <w:proofErr w:type="spellEnd"/>
+      <w:r>
+        <w:rPr>
+          <w:lang w:val="en-US"/>
+        </w:rPr>
+        <w:t xml:space="preserve">: It is a </w:t>
       </w:r>
       <w:r>
         <w:rPr>
@@ -5225,6 +5757,7 @@
           <w:lang w:val="en-US"/>
         </w:rPr>
       </w:pPr>
+      <w:proofErr w:type="spellStart"/>
       <w:r>
         <w:rPr>
           <w:i/>
@@ -5235,6 +5768,7 @@
         </w:rPr>
         <w:t>SubscriptionName</w:t>
       </w:r>
+      <w:proofErr w:type="spellEnd"/>
       <w:r>
         <w:rPr>
           <w:lang w:val="en-US"/>
@@ -5320,7 +5854,21 @@
           <w:i/>
           <w:iCs/>
         </w:rPr>
-        <w:t>Its important to note that clients should have the same configurations as the service is having else the communication will not take place.</w:t>
+        <w:t>It</w:t>
+      </w:r>
+      <w:r>
+        <w:rPr>
+          <w:i/>
+          <w:iCs/>
+        </w:rPr>
+        <w:t xml:space="preserve"> i</w:t>
+      </w:r>
+      <w:r>
+        <w:rPr>
+          <w:i/>
+          <w:iCs/>
+        </w:rPr>
+        <w:t>s important to note that clients should have the same configurations as the service is having else the communication will not take place.</w:t>
       </w:r>
     </w:p>
     <w:p>
@@ -5336,13 +5884,33 @@
         <w:t>Also, b</w:t>
       </w:r>
       <w:r>
-        <w:t>efore starting the service it is important to set up the ServiceBus connection string as an environment variable</w:t>
-      </w:r>
-      <w:r>
-        <w:t xml:space="preserve"> else the service will throw null pointer exception</w:t>
-      </w:r>
-      <w:r>
-        <w:t xml:space="preserve">. It cannot be passed as an command line argument for security reasons. </w:t>
+        <w:t xml:space="preserve">efore starting the service it is important to set up the </w:t>
+      </w:r>
+      <w:proofErr w:type="spellStart"/>
+      <w:r>
+        <w:t>ServiceBus</w:t>
+      </w:r>
+      <w:proofErr w:type="spellEnd"/>
+      <w:r>
+        <w:t xml:space="preserve"> connection string as an environment variable</w:t>
+      </w:r>
+      <w:r>
+        <w:t xml:space="preserve"> else the service will throw </w:t>
+      </w:r>
+      <w:r>
+        <w:t xml:space="preserve">a </w:t>
+      </w:r>
+      <w:r>
+        <w:t>null pointer exception</w:t>
+      </w:r>
+      <w:r>
+        <w:t>. It cannot be passed as a command</w:t>
+      </w:r>
+      <w:r>
+        <w:t>-</w:t>
+      </w:r>
+      <w:r>
+        <w:t xml:space="preserve">line argument for security reasons. </w:t>
       </w:r>
       <w:r>
         <w:t xml:space="preserve">Once the service has been started the first method that is being called is </w:t>
@@ -5370,16 +5938,15 @@
       <w:pPr>
         <w:spacing w:line="237" w:lineRule="auto"/>
         <w:ind w:right="20"/>
-        <w:jc w:val="both"/>
       </w:pPr>
       <w:r>
         <w:rPr>
           <w:noProof/>
         </w:rPr>
         <w:drawing>
-          <wp:inline distT="0" distB="0" distL="0" distR="0" wp14:anchorId="73D69D74" wp14:editId="1117469A">
-            <wp:extent cx="2984500" cy="696595"/>
-            <wp:effectExtent l="12700" t="12700" r="12700" b="14605"/>
+          <wp:inline distT="0" distB="0" distL="0" distR="0" wp14:anchorId="73D69D74" wp14:editId="194F5E4A">
+            <wp:extent cx="2646680" cy="617746"/>
+            <wp:effectExtent l="19050" t="19050" r="20320" b="11430"/>
             <wp:docPr id="8" name="Picture 8" descr="Text&#10;&#10;Description automatically generated with medium confidence"/>
             <wp:cNvGraphicFramePr>
               <a:graphicFrameLocks xmlns:a="http://schemas.openxmlformats.org/drawingml/2006/main" noChangeAspect="1"/>
@@ -5406,7 +5973,7 @@
                   <pic:spPr>
                     <a:xfrm>
                       <a:off x="0" y="0"/>
-                      <a:ext cx="2984500" cy="696595"/>
+                      <a:ext cx="2671238" cy="623478"/>
                     </a:xfrm>
                     <a:prstGeom prst="rect">
                       <a:avLst/>
@@ -5447,13 +6014,7 @@
         <w:rPr>
           <w:sz w:val="14"/>
         </w:rPr>
-        <w:t>1</w:t>
-      </w:r>
-      <w:r>
-        <w:rPr>
-          <w:sz w:val="14"/>
-        </w:rPr>
-        <w:t>1</w:t>
+        <w:t>11</w:t>
       </w:r>
       <w:r>
         <w:rPr>
@@ -5465,25 +6026,7 @@
         <w:rPr>
           <w:sz w:val="14"/>
         </w:rPr>
-        <w:t>Code snippe</w:t>
-      </w:r>
-      <w:r>
-        <w:rPr>
-          <w:sz w:val="14"/>
-        </w:rPr>
-        <w:t>t</w:t>
-      </w:r>
-      <w:r>
-        <w:rPr>
-          <w:sz w:val="14"/>
-        </w:rPr>
-        <w:t xml:space="preserve"> showing </w:t>
-      </w:r>
-      <w:r>
-        <w:rPr>
-          <w:sz w:val="14"/>
-        </w:rPr>
-        <w:t>configurations set-up for the service</w:t>
+        <w:t>Code snippet showing configurations set-up for the service</w:t>
       </w:r>
     </w:p>
     <w:p>
@@ -5503,7 +6046,13 @@
         <w:jc w:val="both"/>
       </w:pPr>
       <w:r>
-        <w:t xml:space="preserve">As shown in the Fig?? </w:t>
+        <w:t>As shown in Fig</w:t>
+      </w:r>
+      <w:r>
+        <w:t>11</w:t>
+      </w:r>
+      <w:r>
+        <w:t xml:space="preserve"> </w:t>
       </w:r>
       <w:r>
         <w:t xml:space="preserve">when the </w:t>
@@ -5536,6 +6085,7 @@
       <w:r>
         <w:t xml:space="preserve">with values.  The variables that are initialized are </w:t>
       </w:r>
+      <w:proofErr w:type="spellStart"/>
       <w:r>
         <w:rPr>
           <w:i/>
@@ -5592,9 +6142,11 @@
         </w:rPr>
         <w:t>tring</w:t>
       </w:r>
+      <w:proofErr w:type="spellEnd"/>
       <w:r>
         <w:t xml:space="preserve">, </w:t>
       </w:r>
+      <w:proofErr w:type="spellStart"/>
       <w:r>
         <w:rPr>
           <w:i/>
@@ -5602,9 +6154,11 @@
         </w:rPr>
         <w:t>RequestMsgTopic</w:t>
       </w:r>
+      <w:proofErr w:type="spellEnd"/>
       <w:r>
         <w:t xml:space="preserve"> (Topic name from where the client messages must be subscribed), </w:t>
       </w:r>
+      <w:proofErr w:type="spellStart"/>
       <w:r>
         <w:rPr>
           <w:i/>
@@ -5612,9 +6166,11 @@
         </w:rPr>
         <w:t>RequestMessageSubscription</w:t>
       </w:r>
+      <w:proofErr w:type="spellEnd"/>
       <w:r>
         <w:t xml:space="preserve"> (Topic Node), </w:t>
       </w:r>
+      <w:proofErr w:type="spellStart"/>
       <w:r>
         <w:rPr>
           <w:i/>
@@ -5622,6 +6178,7 @@
         </w:rPr>
         <w:t>rcvQueue</w:t>
       </w:r>
+      <w:proofErr w:type="spellEnd"/>
       <w:r>
         <w:t xml:space="preserve"> </w:t>
       </w:r>
@@ -5635,8 +6192,12 @@
         <w:t>)</w:t>
       </w:r>
       <w:r>
+        <w:t>,</w:t>
+      </w:r>
+      <w:r>
         <w:t xml:space="preserve"> and </w:t>
       </w:r>
+      <w:proofErr w:type="spellStart"/>
       <w:r>
         <w:rPr>
           <w:i/>
@@ -5644,6 +6205,7 @@
         </w:rPr>
         <w:t>TblStoragePersistenceConnStr</w:t>
       </w:r>
+      <w:proofErr w:type="spellEnd"/>
       <w:r>
         <w:rPr>
           <w:i/>
@@ -5684,7 +6246,18 @@
         <w:t>ed</w:t>
       </w:r>
       <w:r>
-        <w:t xml:space="preserve"> successfully, ActorSystem </w:t>
+        <w:t xml:space="preserve"> successfully, </w:t>
+      </w:r>
+      <w:r>
+        <w:t xml:space="preserve">the </w:t>
+      </w:r>
+      <w:proofErr w:type="spellStart"/>
+      <w:r>
+        <w:t>ActorSystem</w:t>
+      </w:r>
+      <w:proofErr w:type="spellEnd"/>
+      <w:r>
+        <w:t xml:space="preserve"> </w:t>
       </w:r>
       <w:r>
         <w:t>object is created</w:t>
@@ -5696,13 +6269,21 @@
         <w:t>In the next step</w:t>
       </w:r>
       <w:r>
+        <w:t>,</w:t>
+      </w:r>
+      <w:r>
         <w:t xml:space="preserve"> </w:t>
       </w:r>
       <w:r>
-        <w:t xml:space="preserve">ActorSystem </w:t>
-      </w:r>
-      <w:r>
-        <w:t xml:space="preserve">object calls </w:t>
+        <w:t xml:space="preserve">the </w:t>
+      </w:r>
+      <w:proofErr w:type="spellStart"/>
+      <w:r>
+        <w:t>ActorSystem</w:t>
+      </w:r>
+      <w:proofErr w:type="spellEnd"/>
+      <w:r>
+        <w:t xml:space="preserve"> object calls </w:t>
       </w:r>
       <w:r>
         <w:t xml:space="preserve">the </w:t>
@@ -5818,13 +6399,7 @@
         <w:rPr>
           <w:sz w:val="14"/>
         </w:rPr>
-        <w:t>1</w:t>
-      </w:r>
-      <w:r>
-        <w:rPr>
-          <w:sz w:val="14"/>
-        </w:rPr>
-        <w:t>2</w:t>
+        <w:t>12</w:t>
       </w:r>
       <w:r>
         <w:rPr>
@@ -5836,13 +6411,21 @@
         <w:rPr>
           <w:sz w:val="14"/>
         </w:rPr>
-        <w:t xml:space="preserve">Code </w:t>
-      </w:r>
-      <w:r>
-        <w:rPr>
-          <w:sz w:val="14"/>
-        </w:rPr>
-        <w:t>snippet showing start method call by ActorSystem.</w:t>
+        <w:t xml:space="preserve">Code snippet showing start method call by </w:t>
+      </w:r>
+      <w:proofErr w:type="spellStart"/>
+      <w:r>
+        <w:rPr>
+          <w:sz w:val="14"/>
+        </w:rPr>
+        <w:t>ActorSystem</w:t>
+      </w:r>
+      <w:proofErr w:type="spellEnd"/>
+      <w:r>
+        <w:rPr>
+          <w:sz w:val="14"/>
+        </w:rPr>
+        <w:t>.</w:t>
       </w:r>
     </w:p>
     <w:p>
@@ -5884,13 +6467,25 @@
         <w:t>t</w:t>
       </w:r>
       <w:r>
-        <w:t xml:space="preserve">oken is passed to it. Otherwise it keeps </w:t>
+        <w:t>oken is passed to it. Otherwise</w:t>
+      </w:r>
+      <w:r>
+        <w:t>,</w:t>
+      </w:r>
+      <w:r>
+        <w:t xml:space="preserve"> it keeps </w:t>
       </w:r>
       <w:r>
         <w:t>on</w:t>
       </w:r>
       <w:r>
-        <w:t xml:space="preserve"> subscribing the </w:t>
+        <w:t xml:space="preserve"> subscribing </w:t>
+      </w:r>
+      <w:r>
+        <w:t xml:space="preserve">to </w:t>
+      </w:r>
+      <w:r>
+        <w:t xml:space="preserve">the </w:t>
       </w:r>
       <w:r>
         <w:t>t</w:t>
@@ -5916,12 +6511,21 @@
       <w:r>
         <w:t xml:space="preserve">Once the message is received </w:t>
       </w:r>
-      <w:r>
-        <w:rPr>
-          <w:i/>
-          <w:iCs/>
-        </w:rPr>
-        <w:t>RunDispatcherForSession()</w:t>
+      <w:proofErr w:type="spellStart"/>
+      <w:r>
+        <w:rPr>
+          <w:i/>
+          <w:iCs/>
+        </w:rPr>
+        <w:t>RunDispatcherForSession</w:t>
+      </w:r>
+      <w:proofErr w:type="spellEnd"/>
+      <w:r>
+        <w:rPr>
+          <w:i/>
+          <w:iCs/>
+        </w:rPr>
+        <w:t>()</w:t>
       </w:r>
       <w:r>
         <w:rPr>
@@ -5935,9 +6539,6 @@
       </w:r>
       <w:r>
         <w:t>the received message</w:t>
-      </w:r>
-      <w:r>
-        <w:t xml:space="preserve"> </w:t>
       </w:r>
       <w:r>
         <w:t xml:space="preserve"> </w:t>
@@ -6040,13 +6641,7 @@
         <w:rPr>
           <w:sz w:val="14"/>
         </w:rPr>
-        <w:t>1</w:t>
-      </w:r>
-      <w:r>
-        <w:rPr>
-          <w:sz w:val="14"/>
-        </w:rPr>
-        <w:t>3</w:t>
+        <w:t>13</w:t>
       </w:r>
       <w:r>
         <w:rPr>
@@ -6060,11 +6655,19 @@
         </w:rPr>
         <w:t xml:space="preserve">Code snippet showing </w:t>
       </w:r>
-      <w:r>
-        <w:rPr>
-          <w:sz w:val="14"/>
-        </w:rPr>
-        <w:t>RunDispatcherForSession method</w:t>
+      <w:proofErr w:type="spellStart"/>
+      <w:r>
+        <w:rPr>
+          <w:sz w:val="14"/>
+        </w:rPr>
+        <w:t>RunDispatcherForSession</w:t>
+      </w:r>
+      <w:proofErr w:type="spellEnd"/>
+      <w:r>
+        <w:rPr>
+          <w:sz w:val="14"/>
+        </w:rPr>
+        <w:t xml:space="preserve"> method</w:t>
       </w:r>
       <w:r>
         <w:rPr>
@@ -6093,12 +6696,21 @@
       <w:r>
         <w:t xml:space="preserve">In the </w:t>
       </w:r>
-      <w:r>
-        <w:rPr>
-          <w:i/>
-          <w:iCs/>
-        </w:rPr>
-        <w:t>RunDispatcherForSession()</w:t>
+      <w:proofErr w:type="spellStart"/>
+      <w:r>
+        <w:rPr>
+          <w:i/>
+          <w:iCs/>
+        </w:rPr>
+        <w:t>RunDispatcherForSession</w:t>
+      </w:r>
+      <w:proofErr w:type="spellEnd"/>
+      <w:r>
+        <w:rPr>
+          <w:i/>
+          <w:iCs/>
+        </w:rPr>
+        <w:t>()</w:t>
       </w:r>
       <w:r>
         <w:rPr>
@@ -6111,7 +6723,10 @@
         <w:t xml:space="preserve">method </w:t>
       </w:r>
       <w:r>
-        <w:t xml:space="preserve">there are number of steps that </w:t>
+        <w:t>several steps</w:t>
+      </w:r>
+      <w:r>
+        <w:t xml:space="preserve"> </w:t>
       </w:r>
       <w:r>
         <w:t>are executed</w:t>
@@ -6120,7 +6735,13 @@
         <w:t xml:space="preserve">. </w:t>
       </w:r>
       <w:r>
-        <w:t>Lets discuss them turn by turn</w:t>
+        <w:t>Let</w:t>
+      </w:r>
+      <w:r>
+        <w:t>'</w:t>
+      </w:r>
+      <w:r>
+        <w:t>s discuss them turn by turn</w:t>
       </w:r>
     </w:p>
     <w:p>
@@ -6140,7 +6761,13 @@
         <w:t xml:space="preserve">Step1. </w:t>
       </w:r>
       <w:r>
-        <w:t>At first the message type is checked i</w:t>
+        <w:t>At first</w:t>
+      </w:r>
+      <w:r>
+        <w:t>,</w:t>
+      </w:r>
+      <w:r>
+        <w:t xml:space="preserve"> the message type is checked i</w:t>
       </w:r>
       <w:r>
         <w:t xml:space="preserve">f </w:t>
@@ -6155,7 +6782,13 @@
         <w:t xml:space="preserve"> </w:t>
       </w:r>
       <w:r>
-        <w:t xml:space="preserve">exception is thrown and execution is terminated </w:t>
+        <w:t xml:space="preserve">exception is </w:t>
+      </w:r>
+      <w:r>
+        <w:t>thrown,</w:t>
+      </w:r>
+      <w:r>
+        <w:t xml:space="preserve"> and execution is terminated </w:t>
       </w:r>
       <w:r>
         <w:t>which return</w:t>
@@ -6167,7 +6800,7 @@
         <w:t xml:space="preserve"> the </w:t>
       </w:r>
       <w:r>
-        <w:t xml:space="preserve">control back to the while loop where the </w:t>
+        <w:t xml:space="preserve">control to the while loop where the </w:t>
       </w:r>
       <w:r>
         <w:t xml:space="preserve">message </w:t>
@@ -6193,7 +6826,13 @@
         <w:t xml:space="preserve">Step2. </w:t>
       </w:r>
       <w:r>
-        <w:t xml:space="preserve">In the next step it is checked </w:t>
+        <w:t>In the next step</w:t>
+      </w:r>
+      <w:r>
+        <w:t>,</w:t>
+      </w:r>
+      <w:r>
+        <w:t xml:space="preserve"> it is checked </w:t>
       </w:r>
       <w:r>
         <w:t>i</w:t>
@@ -6205,13 +6844,25 @@
         <w:t>an</w:t>
       </w:r>
       <w:r>
-        <w:t xml:space="preserve"> Actor is exisiting in a cach</w:t>
+        <w:t xml:space="preserve"> Actor is existing in a cach</w:t>
       </w:r>
       <w:r>
         <w:t>e</w:t>
       </w:r>
       <w:r>
-        <w:t>. If it exists then it is directly loaded from there. If not then it is checked if the actor has been persisted in the databse</w:t>
+        <w:t xml:space="preserve">. If it </w:t>
+      </w:r>
+      <w:r>
+        <w:t>exists,</w:t>
+      </w:r>
+      <w:r>
+        <w:t xml:space="preserve"> then it is directly loaded from there. If not then it is checked if the actor has been persisted in the datab</w:t>
+      </w:r>
+      <w:r>
+        <w:t>a</w:t>
+      </w:r>
+      <w:r>
+        <w:t>se</w:t>
       </w:r>
       <w:r>
         <w:t>,</w:t>
@@ -6223,7 +6874,19 @@
         <w:t>I</w:t>
       </w:r>
       <w:r>
-        <w:t>n case an actor</w:t>
+        <w:t xml:space="preserve">n </w:t>
+      </w:r>
+      <w:r>
+        <w:t xml:space="preserve">the </w:t>
+      </w:r>
+      <w:r>
+        <w:t>case</w:t>
+      </w:r>
+      <w:r>
+        <w:t xml:space="preserve"> of</w:t>
+      </w:r>
+      <w:r>
+        <w:t xml:space="preserve"> an actor</w:t>
       </w:r>
       <w:r>
         <w:t xml:space="preserve"> it is</w:t>
@@ -6264,27 +6927,56 @@
       <w:r>
         <w:t xml:space="preserve">as </w:t>
       </w:r>
-      <w:r>
-        <w:t>SessionsID.</w:t>
+      <w:proofErr w:type="spellStart"/>
+      <w:r>
+        <w:t>SessionsID</w:t>
+      </w:r>
+      <w:proofErr w:type="spellEnd"/>
+      <w:r>
+        <w:t>.</w:t>
       </w:r>
       <w:r>
         <w:t xml:space="preserve"> </w:t>
       </w:r>
       <w:r>
-        <w:t>It is important to note that service uses the session receive</w:t>
+        <w:t xml:space="preserve">It is important to note that </w:t>
+      </w:r>
+      <w:r>
+        <w:t xml:space="preserve">the </w:t>
+      </w:r>
+      <w:r>
+        <w:t>service uses the session receive</w:t>
       </w:r>
       <w:r>
         <w:t xml:space="preserve"> as a key</w:t>
       </w:r>
       <w:r>
-        <w:t xml:space="preserve"> to ensure that messages are sent to the same session id as actor id that are received in order as </w:t>
+        <w:t xml:space="preserve"> to ensur</w:t>
+      </w:r>
+      <w:r>
+        <w:t>ing</w:t>
+      </w:r>
+      <w:r>
+        <w:t xml:space="preserve"> that messages are sent to the same session id as actor id that </w:t>
+      </w:r>
+      <w:r>
+        <w:t>is</w:t>
+      </w:r>
+      <w:r>
+        <w:t xml:space="preserve"> received in order as they have been sent.</w:t>
+      </w:r>
+      <w:r>
+        <w:t xml:space="preserve"> It is one of the </w:t>
       </w:r>
       <w:r>
         <w:lastRenderedPageBreak/>
-        <w:t>they have been sent.</w:t>
-      </w:r>
-      <w:r>
-        <w:t xml:space="preserve"> It is one of the important design decision that has been taken into consideration while implementing this robust service.</w:t>
+        <w:t>important design decision</w:t>
+      </w:r>
+      <w:r>
+        <w:t>s</w:t>
+      </w:r>
+      <w:r>
+        <w:t xml:space="preserve"> that has been taken into consideration while implementing this robust service.</w:t>
       </w:r>
     </w:p>
     <w:p>
@@ -6301,10 +6993,22 @@
         <w:jc w:val="both"/>
       </w:pPr>
       <w:r>
-        <w:t xml:space="preserve">Step3. In this step </w:t>
-      </w:r>
-      <w:r>
-        <w:t>the received message is deserialized and required operations are perfomed as per its data type as shown in Fig</w:t>
+        <w:t>Step3. In this step</w:t>
+      </w:r>
+      <w:r>
+        <w:t>,</w:t>
+      </w:r>
+      <w:r>
+        <w:t xml:space="preserve"> </w:t>
+      </w:r>
+      <w:r>
+        <w:t>the received message is deserialized and required operations are perfo</w:t>
+      </w:r>
+      <w:r>
+        <w:t>r</w:t>
+      </w:r>
+      <w:r>
+        <w:t>med as per its data type as shown in Fig</w:t>
       </w:r>
       <w:r>
         <w:t>14</w:t>
@@ -6319,7 +7023,6 @@
           <w:rFonts w:ascii="Calibri" w:eastAsia="Calibri" w:hAnsi="Calibri"/>
           <w:sz w:val="22"/>
           <w:szCs w:val="22"/>
-          <w:lang w:val="de-DE"/>
         </w:rPr>
       </w:pPr>
     </w:p>
@@ -6443,11 +7146,19 @@
           <w:sz w:val="14"/>
         </w:rPr>
       </w:pPr>
-      <w:r>
-        <w:rPr>
-          <w:sz w:val="14"/>
-        </w:rPr>
-        <w:t>InvokeOperationOnActorAsync method</w:t>
+      <w:proofErr w:type="spellStart"/>
+      <w:r>
+        <w:rPr>
+          <w:sz w:val="14"/>
+        </w:rPr>
+        <w:t>InvokeOperationOnActorAsync</w:t>
+      </w:r>
+      <w:proofErr w:type="spellEnd"/>
+      <w:r>
+        <w:rPr>
+          <w:sz w:val="14"/>
+        </w:rPr>
+        <w:t xml:space="preserve"> method</w:t>
       </w:r>
       <w:r>
         <w:rPr>
@@ -6472,12 +7183,21 @@
       <w:r>
         <w:t xml:space="preserve">In the </w:t>
       </w:r>
-      <w:r>
-        <w:rPr>
-          <w:i/>
-          <w:iCs/>
-        </w:rPr>
-        <w:t xml:space="preserve">actor.Invoke() </w:t>
+      <w:proofErr w:type="spellStart"/>
+      <w:r>
+        <w:rPr>
+          <w:i/>
+          <w:iCs/>
+        </w:rPr>
+        <w:t>actor.Invoke</w:t>
+      </w:r>
+      <w:proofErr w:type="spellEnd"/>
+      <w:r>
+        <w:rPr>
+          <w:i/>
+          <w:iCs/>
+        </w:rPr>
+        <w:t xml:space="preserve">() </w:t>
       </w:r>
       <w:r>
         <w:t xml:space="preserve">method the operation defined by the client takes place. </w:t>
@@ -6486,7 +7206,7 @@
         <w:t>I</w:t>
       </w:r>
       <w:r>
-        <w:t>f the operation is sccussefully completed a response message is created for the clients.</w:t>
+        <w:t>f the operation is completed a response message is created for the clients.</w:t>
       </w:r>
     </w:p>
     <w:p>
@@ -6521,6 +7241,7 @@
       <w:r>
         <w:t xml:space="preserve"> then it is persisted using the method </w:t>
       </w:r>
+      <w:proofErr w:type="spellStart"/>
       <w:r>
         <w:rPr>
           <w:i/>
@@ -6528,6 +7249,7 @@
         </w:rPr>
         <w:t>persistAndCleanupIfRequired</w:t>
       </w:r>
+      <w:proofErr w:type="spellEnd"/>
       <w:r>
         <w:rPr>
           <w:i/>
@@ -6640,13 +7362,7 @@
         <w:rPr>
           <w:sz w:val="14"/>
         </w:rPr>
-        <w:t>1</w:t>
-      </w:r>
-      <w:r>
-        <w:rPr>
-          <w:sz w:val="14"/>
-        </w:rPr>
-        <w:t>5</w:t>
+        <w:t>15</w:t>
       </w:r>
       <w:r>
         <w:rPr>
@@ -6660,11 +7376,19 @@
         </w:rPr>
         <w:t xml:space="preserve">Code snippet showing </w:t>
       </w:r>
-      <w:r>
-        <w:rPr>
-          <w:sz w:val="14"/>
-        </w:rPr>
-        <w:t>PersistActor method</w:t>
+      <w:proofErr w:type="spellStart"/>
+      <w:r>
+        <w:rPr>
+          <w:sz w:val="14"/>
+        </w:rPr>
+        <w:t>PersistActor</w:t>
+      </w:r>
+      <w:proofErr w:type="spellEnd"/>
+      <w:r>
+        <w:rPr>
+          <w:sz w:val="14"/>
+        </w:rPr>
+        <w:t xml:space="preserve"> method</w:t>
       </w:r>
     </w:p>
     <w:p>
@@ -6681,46 +7405,51 @@
         <w:jc w:val="both"/>
       </w:pPr>
       <w:r>
-        <w:t xml:space="preserve">Step5. After this a reply is sent to the </w:t>
+        <w:t>Step5. After this</w:t>
+      </w:r>
+      <w:r>
+        <w:t>,</w:t>
+      </w:r>
+      <w:r>
+        <w:t xml:space="preserve"> a reply is sent to the </w:t>
       </w:r>
       <w:r>
         <w:t>q</w:t>
       </w:r>
       <w:r>
-        <w:t xml:space="preserve">ueue </w:t>
-      </w:r>
-      <w:r>
-        <w:t xml:space="preserve">using the method </w:t>
-      </w:r>
-      <w:r>
-        <w:rPr>
-          <w:i/>
-          <w:iCs/>
-        </w:rPr>
-        <w:t>sendReplyQueueClients(</w:t>
-      </w:r>
-      <w:r>
-        <w:rPr>
-          <w:i/>
-          <w:iCs/>
-        </w:rPr>
-        <w:t>).</w:t>
-      </w:r>
-      <w:r>
-        <w:rPr>
-          <w:i/>
-          <w:iCs/>
-        </w:rPr>
-        <w:t xml:space="preserve"> </w:t>
-      </w:r>
-      <w:r>
-        <w:t xml:space="preserve">In this method the </w:t>
-      </w:r>
-      <w:r>
-        <w:t xml:space="preserve">response </w:t>
-      </w:r>
-      <w:r>
-        <w:t xml:space="preserve">message that was created in Step3 is pushed to the </w:t>
+        <w:t xml:space="preserve">ueue using the method </w:t>
+      </w:r>
+      <w:proofErr w:type="spellStart"/>
+      <w:r>
+        <w:rPr>
+          <w:i/>
+          <w:iCs/>
+        </w:rPr>
+        <w:t>sendReplyQueueClients</w:t>
+      </w:r>
+      <w:proofErr w:type="spellEnd"/>
+      <w:r>
+        <w:rPr>
+          <w:i/>
+          <w:iCs/>
+        </w:rPr>
+        <w:t>(</w:t>
+      </w:r>
+      <w:r>
+        <w:rPr>
+          <w:i/>
+          <w:iCs/>
+        </w:rPr>
+        <w:t xml:space="preserve">). </w:t>
+      </w:r>
+      <w:r>
+        <w:t>In this method</w:t>
+      </w:r>
+      <w:r>
+        <w:t>,</w:t>
+      </w:r>
+      <w:r>
+        <w:t xml:space="preserve"> the response message that was created in Step3 is pushed to the </w:t>
       </w:r>
       <w:r>
         <w:t>q</w:t>
@@ -6731,8 +7460,13 @@
       <w:r>
         <w:t xml:space="preserve">it is available to </w:t>
       </w:r>
-      <w:r>
-        <w:t xml:space="preserve">the. </w:t>
+      <w:proofErr w:type="spellStart"/>
+      <w:r>
+        <w:t>the</w:t>
+      </w:r>
+      <w:proofErr w:type="spellEnd"/>
+      <w:r>
+        <w:t xml:space="preserve">. </w:t>
       </w:r>
     </w:p>
     <w:p>
@@ -6775,7 +7509,19 @@
         <w:jc w:val="both"/>
       </w:pPr>
       <w:r>
-        <w:t>In this section a step by step guide has been provide</w:t>
+        <w:t>In this section</w:t>
+      </w:r>
+      <w:r>
+        <w:t>,</w:t>
+      </w:r>
+      <w:r>
+        <w:t xml:space="preserve"> a step</w:t>
+      </w:r>
+      <w:r>
+        <w:t>-by-</w:t>
+      </w:r>
+      <w:r>
+        <w:t>step guide has been provide</w:t>
       </w:r>
       <w:r>
         <w:t>d</w:t>
@@ -6811,7 +7557,13 @@
         <w:t>illustration</w:t>
       </w:r>
       <w:r>
-        <w:t xml:space="preserve"> to each step</w:t>
+        <w:t xml:space="preserve"> </w:t>
+      </w:r>
+      <w:r>
+        <w:t>of</w:t>
+      </w:r>
+      <w:r>
+        <w:t xml:space="preserve"> each step</w:t>
       </w:r>
       <w:r>
         <w:t xml:space="preserve"> </w:t>
@@ -6858,7 +7610,7 @@
         <w:t xml:space="preserve"> service </w:t>
       </w:r>
       <w:r>
-        <w:t xml:space="preserve">have been </w:t>
+        <w:t>have been</w:t>
       </w:r>
       <w:r>
         <w:t xml:space="preserve"> </w:t>
@@ -6889,13 +7641,13 @@
         <w:t xml:space="preserve">Step1. In the first </w:t>
       </w:r>
       <w:r>
-        <w:t xml:space="preserve">step </w:t>
-      </w:r>
-      <w:r>
-        <w:t xml:space="preserve">service bus connection string </w:t>
-      </w:r>
-      <w:r>
-        <w:t xml:space="preserve"> needs to be </w:t>
+        <w:t>step service</w:t>
+      </w:r>
+      <w:r>
+        <w:t>,</w:t>
+      </w:r>
+      <w:r>
+        <w:t xml:space="preserve"> bus connection string  needs to be </w:t>
       </w:r>
       <w:r>
         <w:t>set up as an environment variable as shown in the fig</w:t>
@@ -6985,13 +7737,7 @@
         <w:rPr>
           <w:sz w:val="14"/>
         </w:rPr>
-        <w:t>1</w:t>
-      </w:r>
-      <w:r>
-        <w:rPr>
-          <w:sz w:val="14"/>
-        </w:rPr>
-        <w:t>6</w:t>
+        <w:t>16</w:t>
       </w:r>
       <w:r>
         <w:rPr>
@@ -7026,8 +7772,13 @@
         <w:t>. Open the terminal in the</w:t>
       </w:r>
       <w:r>
-        <w:t xml:space="preserve"> DotNetActorsHost</w:t>
-      </w:r>
+        <w:t xml:space="preserve"> </w:t>
+      </w:r>
+      <w:proofErr w:type="spellStart"/>
+      <w:r>
+        <w:t>DotNetActorsHost</w:t>
+      </w:r>
+      <w:proofErr w:type="spellEnd"/>
       <w:r>
         <w:t xml:space="preserve"> solution </w:t>
       </w:r>
@@ -7087,19 +7838,19 @@
           <w:sz w:val="16"/>
           <w:szCs w:val="16"/>
         </w:rPr>
-        <w:t>--SystemName=HelloCluster</w:t>
-      </w:r>
-    </w:p>
-    <w:p>
-      <w:pPr>
-        <w:jc w:val="left"/>
+        <w:t>--</w:t>
+      </w:r>
+      <w:proofErr w:type="spellStart"/>
+      <w:r>
         <w:rPr>
           <w:i/>
           <w:iCs/>
           <w:sz w:val="16"/>
           <w:szCs w:val="16"/>
         </w:rPr>
-      </w:pPr>
+        <w:t>SystemName</w:t>
+      </w:r>
+      <w:proofErr w:type="spellEnd"/>
       <w:r>
         <w:rPr>
           <w:i/>
@@ -7107,28 +7858,30 @@
           <w:sz w:val="16"/>
           <w:szCs w:val="16"/>
         </w:rPr>
-        <w:t>-- RequestMsgTopic=actorsystem/actortopic</w:t>
-      </w:r>
-    </w:p>
-    <w:p>
-      <w:pPr>
-        <w:jc w:val="left"/>
+        <w:t>=</w:t>
+      </w:r>
+      <w:proofErr w:type="spellStart"/>
+      <w:r>
         <w:rPr>
           <w:i/>
           <w:iCs/>
           <w:sz w:val="16"/>
           <w:szCs w:val="16"/>
         </w:rPr>
-      </w:pPr>
-      <w:r>
+        <w:t>HelloCluster</w:t>
+      </w:r>
+      <w:proofErr w:type="spellEnd"/>
+    </w:p>
+    <w:p>
+      <w:pPr>
+        <w:jc w:val="left"/>
         <w:rPr>
           <w:i/>
           <w:iCs/>
           <w:sz w:val="16"/>
           <w:szCs w:val="16"/>
         </w:rPr>
-        <w:t>--</w:t>
-      </w:r>
+      </w:pPr>
       <w:r>
         <w:rPr>
           <w:i/>
@@ -7136,8 +7889,9 @@
           <w:sz w:val="16"/>
           <w:szCs w:val="16"/>
         </w:rPr>
-        <w:t xml:space="preserve"> </w:t>
-      </w:r>
+        <w:t xml:space="preserve">-- </w:t>
+      </w:r>
+      <w:proofErr w:type="spellStart"/>
       <w:r>
         <w:rPr>
           <w:i/>
@@ -7145,19 +7899,19 @@
           <w:sz w:val="16"/>
           <w:szCs w:val="16"/>
         </w:rPr>
-        <w:t>RequestMsgQueue=actorsystem/actorqueue</w:t>
-      </w:r>
-    </w:p>
-    <w:p>
-      <w:pPr>
-        <w:jc w:val="left"/>
+        <w:t>RequestMsgTopic</w:t>
+      </w:r>
+      <w:proofErr w:type="spellEnd"/>
+      <w:r>
         <w:rPr>
           <w:i/>
           <w:iCs/>
           <w:sz w:val="16"/>
           <w:szCs w:val="16"/>
         </w:rPr>
-      </w:pPr>
+        <w:t>=</w:t>
+      </w:r>
+      <w:proofErr w:type="spellStart"/>
       <w:r>
         <w:rPr>
           <w:i/>
@@ -7165,8 +7919,9 @@
           <w:sz w:val="16"/>
           <w:szCs w:val="16"/>
         </w:rPr>
-        <w:t>--ActorSystemName=</w:t>
-      </w:r>
+        <w:t>actorsystem</w:t>
+      </w:r>
+      <w:proofErr w:type="spellEnd"/>
       <w:r>
         <w:rPr>
           <w:i/>
@@ -7174,27 +7929,180 @@
           <w:sz w:val="16"/>
           <w:szCs w:val="16"/>
         </w:rPr>
-        <w:t>actorsystem</w:t>
-      </w:r>
-    </w:p>
-    <w:p>
-      <w:pPr>
-        <w:jc w:val="left"/>
+        <w:t>/</w:t>
+      </w:r>
+      <w:proofErr w:type="spellStart"/>
+      <w:r>
         <w:rPr>
           <w:i/>
           <w:iCs/>
           <w:sz w:val="16"/>
           <w:szCs w:val="16"/>
         </w:rPr>
-      </w:pPr>
-      <w:r>
+        <w:t>actortopic</w:t>
+      </w:r>
+      <w:proofErr w:type="spellEnd"/>
+    </w:p>
+    <w:p>
+      <w:pPr>
+        <w:jc w:val="left"/>
         <w:rPr>
           <w:i/>
           <w:iCs/>
           <w:sz w:val="16"/>
           <w:szCs w:val="16"/>
         </w:rPr>
-        <w:t>--SubscriptionName=default</w:t>
+      </w:pPr>
+      <w:r>
+        <w:rPr>
+          <w:i/>
+          <w:iCs/>
+          <w:sz w:val="16"/>
+          <w:szCs w:val="16"/>
+        </w:rPr>
+        <w:t xml:space="preserve">-- </w:t>
+      </w:r>
+      <w:proofErr w:type="spellStart"/>
+      <w:r>
+        <w:rPr>
+          <w:i/>
+          <w:iCs/>
+          <w:sz w:val="16"/>
+          <w:szCs w:val="16"/>
+        </w:rPr>
+        <w:t>RequestMsgQueue</w:t>
+      </w:r>
+      <w:proofErr w:type="spellEnd"/>
+      <w:r>
+        <w:rPr>
+          <w:i/>
+          <w:iCs/>
+          <w:sz w:val="16"/>
+          <w:szCs w:val="16"/>
+        </w:rPr>
+        <w:t>=</w:t>
+      </w:r>
+      <w:proofErr w:type="spellStart"/>
+      <w:r>
+        <w:rPr>
+          <w:i/>
+          <w:iCs/>
+          <w:sz w:val="16"/>
+          <w:szCs w:val="16"/>
+        </w:rPr>
+        <w:t>actorsystem</w:t>
+      </w:r>
+      <w:proofErr w:type="spellEnd"/>
+      <w:r>
+        <w:rPr>
+          <w:i/>
+          <w:iCs/>
+          <w:sz w:val="16"/>
+          <w:szCs w:val="16"/>
+        </w:rPr>
+        <w:t>/</w:t>
+      </w:r>
+      <w:proofErr w:type="spellStart"/>
+      <w:r>
+        <w:rPr>
+          <w:i/>
+          <w:iCs/>
+          <w:sz w:val="16"/>
+          <w:szCs w:val="16"/>
+        </w:rPr>
+        <w:t>actorqueue</w:t>
+      </w:r>
+      <w:proofErr w:type="spellEnd"/>
+    </w:p>
+    <w:p>
+      <w:pPr>
+        <w:jc w:val="left"/>
+        <w:rPr>
+          <w:i/>
+          <w:iCs/>
+          <w:sz w:val="16"/>
+          <w:szCs w:val="16"/>
+        </w:rPr>
+      </w:pPr>
+      <w:r>
+        <w:rPr>
+          <w:i/>
+          <w:iCs/>
+          <w:sz w:val="16"/>
+          <w:szCs w:val="16"/>
+        </w:rPr>
+        <w:t>--</w:t>
+      </w:r>
+      <w:proofErr w:type="spellStart"/>
+      <w:r>
+        <w:rPr>
+          <w:i/>
+          <w:iCs/>
+          <w:sz w:val="16"/>
+          <w:szCs w:val="16"/>
+        </w:rPr>
+        <w:t>ActorSystemName</w:t>
+      </w:r>
+      <w:proofErr w:type="spellEnd"/>
+      <w:r>
+        <w:rPr>
+          <w:i/>
+          <w:iCs/>
+          <w:sz w:val="16"/>
+          <w:szCs w:val="16"/>
+        </w:rPr>
+        <w:t>=</w:t>
+      </w:r>
+      <w:proofErr w:type="spellStart"/>
+      <w:r>
+        <w:rPr>
+          <w:i/>
+          <w:iCs/>
+          <w:sz w:val="16"/>
+          <w:szCs w:val="16"/>
+        </w:rPr>
+        <w:t>actorsystem</w:t>
+      </w:r>
+      <w:proofErr w:type="spellEnd"/>
+    </w:p>
+    <w:p>
+      <w:pPr>
+        <w:jc w:val="left"/>
+        <w:rPr>
+          <w:i/>
+          <w:iCs/>
+          <w:sz w:val="16"/>
+          <w:szCs w:val="16"/>
+        </w:rPr>
+      </w:pPr>
+      <w:r>
+        <w:rPr>
+          <w:i/>
+          <w:iCs/>
+          <w:sz w:val="16"/>
+          <w:szCs w:val="16"/>
+        </w:rPr>
+        <w:t>--</w:t>
+      </w:r>
+      <w:proofErr w:type="spellStart"/>
+      <w:r>
+        <w:rPr>
+          <w:i/>
+          <w:iCs/>
+          <w:sz w:val="16"/>
+          <w:szCs w:val="16"/>
+        </w:rPr>
+        <w:t>SubscriptionName</w:t>
+      </w:r>
+      <w:proofErr w:type="spellEnd"/>
+      <w:r>
+        <w:rPr>
+          <w:i/>
+          <w:iCs/>
+          <w:sz w:val="16"/>
+          <w:szCs w:val="16"/>
+        </w:rPr>
+        <w:t>=default</w:t>
       </w:r>
     </w:p>
     <w:p>
@@ -7396,7 +8304,13 @@
         <w:t xml:space="preserve"> the client are provided.</w:t>
       </w:r>
       <w:r>
-        <w:t xml:space="preserve"> An illustration to each step</w:t>
+        <w:t xml:space="preserve"> An illustration </w:t>
+      </w:r>
+      <w:r>
+        <w:t>of</w:t>
+      </w:r>
+      <w:r>
+        <w:t xml:space="preserve"> each step</w:t>
       </w:r>
       <w:r>
         <w:t xml:space="preserve"> is also provided to ease the implementation</w:t>
@@ -7418,19 +8332,42 @@
         <w:t xml:space="preserve">Step 1. </w:t>
       </w:r>
       <w:r>
-        <w:t>First step is to</w:t>
-      </w:r>
-      <w:r>
-        <w:t xml:space="preserve"> implement a  method and create an ActorSystem object</w:t>
-      </w:r>
-      <w:r>
-        <w:t xml:space="preserve">. The </w:t>
+        <w:t>The f</w:t>
+      </w:r>
+      <w:r>
+        <w:t>irst step is to</w:t>
+      </w:r>
+      <w:r>
+        <w:t xml:space="preserve"> implement a  method and create an </w:t>
+      </w:r>
+      <w:proofErr w:type="spellStart"/>
+      <w:r>
+        <w:t>ActorSystem</w:t>
+      </w:r>
+      <w:proofErr w:type="spellEnd"/>
+      <w:r>
+        <w:t xml:space="preserve"> object</w:t>
+      </w:r>
+      <w:r>
+        <w:t>. The</w:t>
+      </w:r>
+      <w:r>
+        <w:t>n</w:t>
+      </w:r>
+      <w:r>
+        <w:t xml:space="preserve"> </w:t>
       </w:r>
       <w:r>
         <w:t xml:space="preserve">pass the configurations </w:t>
       </w:r>
       <w:r>
-        <w:t xml:space="preserve">as shown in fig??. The configurations should have the same </w:t>
+        <w:t>as shown in fig</w:t>
+      </w:r>
+      <w:r>
+        <w:t>18</w:t>
+      </w:r>
+      <w:r>
+        <w:t xml:space="preserve">. The configurations should have the same </w:t>
       </w:r>
       <w:r>
         <w:t>t</w:t>
@@ -7529,13 +8466,7 @@
         <w:rPr>
           <w:sz w:val="14"/>
         </w:rPr>
-        <w:t>1</w:t>
-      </w:r>
-      <w:r>
-        <w:rPr>
-          <w:sz w:val="14"/>
-        </w:rPr>
-        <w:t>8</w:t>
+        <w:t>18</w:t>
       </w:r>
       <w:r>
         <w:rPr>
@@ -7559,10 +8490,18 @@
         <w:t xml:space="preserve">Step 2. Implement a class </w:t>
       </w:r>
       <w:r>
-        <w:t>which</w:t>
-      </w:r>
-      <w:r>
-        <w:t xml:space="preserve"> extends the ActorBase class and implement the </w:t>
+        <w:t>that</w:t>
+      </w:r>
+      <w:r>
+        <w:t xml:space="preserve"> extends the </w:t>
+      </w:r>
+      <w:proofErr w:type="spellStart"/>
+      <w:r>
+        <w:t>ActorBase</w:t>
+      </w:r>
+      <w:proofErr w:type="spellEnd"/>
+      <w:r>
+        <w:t xml:space="preserve"> class and implement the </w:t>
       </w:r>
       <w:r>
         <w:rPr>
@@ -7682,13 +8621,7 @@
         <w:rPr>
           <w:sz w:val="14"/>
         </w:rPr>
-        <w:t>1</w:t>
-      </w:r>
-      <w:r>
-        <w:rPr>
-          <w:sz w:val="14"/>
-        </w:rPr>
-        <w:t>9</w:t>
+        <w:t>19</w:t>
       </w:r>
       <w:r>
         <w:rPr>
@@ -7731,7 +8664,18 @@
         <w:jc w:val="both"/>
       </w:pPr>
       <w:r>
-        <w:t>Step 3. Using ActorSystem object</w:t>
+        <w:t xml:space="preserve">Step 3. Using </w:t>
+      </w:r>
+      <w:r>
+        <w:t xml:space="preserve">the </w:t>
+      </w:r>
+      <w:proofErr w:type="spellStart"/>
+      <w:r>
+        <w:t>ActorSystem</w:t>
+      </w:r>
+      <w:proofErr w:type="spellEnd"/>
+      <w:r>
+        <w:t xml:space="preserve"> object</w:t>
       </w:r>
       <w:r>
         <w:t>,</w:t>
@@ -7743,7 +8687,13 @@
         <w:t>a</w:t>
       </w:r>
       <w:r>
-        <w:t xml:space="preserve">ctor as shown in fig??. Then call </w:t>
+        <w:t>ctor as shown in fig</w:t>
+      </w:r>
+      <w:r>
+        <w:t>20</w:t>
+      </w:r>
+      <w:r>
+        <w:t xml:space="preserve">. Then call </w:t>
       </w:r>
       <w:r>
         <w:rPr>
@@ -7873,19 +8823,7 @@
         <w:rPr>
           <w:sz w:val="14"/>
         </w:rPr>
-        <w:t xml:space="preserve">Code snippet showing </w:t>
-      </w:r>
-      <w:r>
-        <w:rPr>
-          <w:sz w:val="14"/>
-        </w:rPr>
-        <w:t>actor creation</w:t>
-      </w:r>
-      <w:r>
-        <w:rPr>
-          <w:sz w:val="14"/>
-        </w:rPr>
-        <w:t xml:space="preserve"> for client</w:t>
+        <w:t>Code snippet showing actor creation for client</w:t>
       </w:r>
     </w:p>
     <w:p>
@@ -8142,7 +9080,7 @@
         <w:t xml:space="preserve">when the </w:t>
       </w:r>
       <w:r>
-        <w:t xml:space="preserve">client </w:t>
+        <w:t>client</w:t>
       </w:r>
       <w:r>
         <w:t xml:space="preserve"> </w:t>
@@ -8549,6 +9487,7 @@
           <w:szCs w:val="16"/>
         </w:rPr>
       </w:pPr>
+      <w:proofErr w:type="spellStart"/>
       <w:r>
         <w:rPr>
           <w:rFonts w:eastAsia="Times New Roman"/>
@@ -8571,7 +9510,34 @@
           <w:sz w:val="16"/>
           <w:szCs w:val="16"/>
         </w:rPr>
-        <w:t xml:space="preserve">.Tiwari, “Actor Model in Nutshel“ , Jan </w:t>
+        <w:t>.Tiwari</w:t>
+      </w:r>
+      <w:proofErr w:type="spellEnd"/>
+      <w:r>
+        <w:rPr>
+          <w:rFonts w:eastAsia="Times New Roman"/>
+          <w:sz w:val="16"/>
+          <w:szCs w:val="16"/>
+        </w:rPr>
+        <w:t xml:space="preserve">, “Actor Model in </w:t>
+      </w:r>
+      <w:proofErr w:type="spellStart"/>
+      <w:r>
+        <w:rPr>
+          <w:rFonts w:eastAsia="Times New Roman"/>
+          <w:sz w:val="16"/>
+          <w:szCs w:val="16"/>
+        </w:rPr>
+        <w:t>Nutshel</w:t>
+      </w:r>
+      <w:proofErr w:type="spellEnd"/>
+      <w:r>
+        <w:rPr>
+          <w:rFonts w:eastAsia="Times New Roman"/>
+          <w:sz w:val="16"/>
+          <w:szCs w:val="16"/>
+        </w:rPr>
+        <w:t xml:space="preserve">“ , Jan </w:t>
       </w:r>
       <w:r>
         <w:rPr>
@@ -8688,13 +9654,23 @@
           <w:szCs w:val="16"/>
         </w:rPr>
       </w:pPr>
+      <w:proofErr w:type="spellStart"/>
       <w:r>
         <w:rPr>
           <w:rFonts w:eastAsia="Times New Roman"/>
           <w:sz w:val="16"/>
           <w:szCs w:val="16"/>
         </w:rPr>
-        <w:t xml:space="preserve">B.Storti, July 9, 2015. Available [Online]: </w:t>
+        <w:t>B.Storti</w:t>
+      </w:r>
+      <w:proofErr w:type="spellEnd"/>
+      <w:r>
+        <w:rPr>
+          <w:rFonts w:eastAsia="Times New Roman"/>
+          <w:sz w:val="16"/>
+          <w:szCs w:val="16"/>
+        </w:rPr>
+        <w:t xml:space="preserve">, July 9, 2015. Available [Online]: </w:t>
       </w:r>
       <w:hyperlink r:id="rId44" w:history="1">
         <w:r>
@@ -9020,8 +9996,21 @@
             <w:pStyle w:val="Header"/>
           </w:pPr>
           <w:r>
-            <w:t>by Damir Dobric / Andreas Pech</w:t>
+            <w:t xml:space="preserve">by Damir </w:t>
           </w:r>
+          <w:proofErr w:type="spellStart"/>
+          <w:r>
+            <w:t>Dobric</w:t>
+          </w:r>
+          <w:proofErr w:type="spellEnd"/>
+          <w:r>
+            <w:t xml:space="preserve"> / Andreas </w:t>
+          </w:r>
+          <w:proofErr w:type="spellStart"/>
+          <w:r>
+            <w:t>Pech</w:t>
+          </w:r>
+          <w:proofErr w:type="spellEnd"/>
         </w:p>
         <w:p>
           <w:pPr>
@@ -12993,12 +13982,6 @@
 </file>
 
 <file path=customXml/item1.xml><?xml version="1.0" encoding="utf-8"?>
-<p:properties xmlns:p="http://schemas.microsoft.com/office/2006/metadata/properties" xmlns:xsi="http://www.w3.org/2001/XMLSchema-instance" xmlns:pc="http://schemas.microsoft.com/office/infopath/2007/PartnerControls">
-  <documentManagement/>
-</p:properties>
-</file>
-
-<file path=customXml/item2.xml><?xml version="1.0" encoding="utf-8"?>
 <?mso-contentType ?>
 <FormTemplates xmlns="http://schemas.microsoft.com/sharepoint/v3/contenttype/forms">
   <Display>DocumentLibraryForm</Display>
@@ -13007,11 +13990,13 @@
 </FormTemplates>
 </file>
 
-<file path=customXml/item3.xml><?xml version="1.0" encoding="utf-8"?>
-<b:Sources xmlns:b="http://schemas.openxmlformats.org/officeDocument/2006/bibliography" xmlns="http://schemas.openxmlformats.org/officeDocument/2006/bibliography" SelectedStyle="\APA.XSL" StyleName="APA"/>
+<file path=customXml/item2.xml><?xml version="1.0" encoding="utf-8"?>
+<p:properties xmlns:p="http://schemas.microsoft.com/office/2006/metadata/properties" xmlns:xsi="http://www.w3.org/2001/XMLSchema-instance" xmlns:pc="http://schemas.microsoft.com/office/infopath/2007/PartnerControls">
+  <documentManagement/>
+</p:properties>
 </file>
 
-<file path=customXml/item4.xml><?xml version="1.0" encoding="utf-8"?>
+<file path=customXml/item3.xml><?xml version="1.0" encoding="utf-8"?>
 <ct:contentTypeSchema xmlns:ct="http://schemas.microsoft.com/office/2006/metadata/contentType" xmlns:ma="http://schemas.microsoft.com/office/2006/metadata/properties/metaAttributes" ct:_="" ma:_="" ma:contentTypeName="Document" ma:contentTypeID="0x0101001C153B39B470A349958B79D91DA497CA" ma:contentTypeVersion="13" ma:contentTypeDescription="Create a new document." ma:contentTypeScope="" ma:versionID="25d752f4832e7ef3cf412e6ef6259157">
   <xsd:schema xmlns:xsd="http://www.w3.org/2001/XMLSchema" xmlns:xs="http://www.w3.org/2001/XMLSchema" xmlns:p="http://schemas.microsoft.com/office/2006/metadata/properties" xmlns:ns3="bd82fe60-0bca-4844-ba6f-cfcf091723e2" xmlns:ns4="c1c3d458-b44e-4a9d-93d2-df2487bb7e21" targetNamespace="http://schemas.microsoft.com/office/2006/metadata/properties" ma:root="true" ma:fieldsID="7612c16401770ddd8dc0821b37ba9b78" ns3:_="" ns4:_="">
     <xsd:import namespace="bd82fe60-0bca-4844-ba6f-cfcf091723e2"/>
@@ -13234,7 +14219,19 @@
 </ct:contentTypeSchema>
 </file>
 
+<file path=customXml/item4.xml><?xml version="1.0" encoding="utf-8"?>
+<b:Sources xmlns:b="http://schemas.openxmlformats.org/officeDocument/2006/bibliography" xmlns="http://schemas.openxmlformats.org/officeDocument/2006/bibliography" SelectedStyle="\APA.XSL" StyleName="APA"/>
+</file>
+
 <file path=customXml/itemProps1.xml><?xml version="1.0" encoding="utf-8"?>
+<ds:datastoreItem xmlns:ds="http://schemas.openxmlformats.org/officeDocument/2006/customXml" ds:itemID="{752CD89F-927F-47EE-A528-037A22420924}">
+  <ds:schemaRefs>
+    <ds:schemaRef ds:uri="http://schemas.microsoft.com/sharepoint/v3/contenttype/forms"/>
+  </ds:schemaRefs>
+</ds:datastoreItem>
+</file>
+
+<file path=customXml/itemProps2.xml><?xml version="1.0" encoding="utf-8"?>
 <ds:datastoreItem xmlns:ds="http://schemas.openxmlformats.org/officeDocument/2006/customXml" ds:itemID="{B6B7CA5C-05ED-4EAB-97B2-2E8CDAC2A743}">
   <ds:schemaRefs>
     <ds:schemaRef ds:uri="http://schemas.microsoft.com/office/2006/metadata/properties"/>
@@ -13243,23 +14240,7 @@
 </ds:datastoreItem>
 </file>
 
-<file path=customXml/itemProps2.xml><?xml version="1.0" encoding="utf-8"?>
-<ds:datastoreItem xmlns:ds="http://schemas.openxmlformats.org/officeDocument/2006/customXml" ds:itemID="{752CD89F-927F-47EE-A528-037A22420924}">
-  <ds:schemaRefs>
-    <ds:schemaRef ds:uri="http://schemas.microsoft.com/sharepoint/v3/contenttype/forms"/>
-  </ds:schemaRefs>
-</ds:datastoreItem>
-</file>
-
 <file path=customXml/itemProps3.xml><?xml version="1.0" encoding="utf-8"?>
-<ds:datastoreItem xmlns:ds="http://schemas.openxmlformats.org/officeDocument/2006/customXml" ds:itemID="{819E17D5-C6EF-488E-A407-158600E9CF43}">
-  <ds:schemaRefs>
-    <ds:schemaRef ds:uri="http://schemas.openxmlformats.org/officeDocument/2006/bibliography"/>
-  </ds:schemaRefs>
-</ds:datastoreItem>
-</file>
-
-<file path=customXml/itemProps4.xml><?xml version="1.0" encoding="utf-8"?>
 <ds:datastoreItem xmlns:ds="http://schemas.openxmlformats.org/officeDocument/2006/customXml" ds:itemID="{B0DF43FB-0272-41C9-8B3A-DAB53F809D39}">
   <ds:schemaRefs>
     <ds:schemaRef ds:uri="http://schemas.microsoft.com/office/2006/metadata/contentType"/>
@@ -13276,4 +14257,12 @@
     <ds:schemaRef ds:uri="http://schemas.microsoft.com/internal/obd"/>
   </ds:schemaRefs>
 </ds:datastoreItem>
+</file>
+
+<file path=customXml/itemProps4.xml><?xml version="1.0" encoding="utf-8"?>
+<ds:datastoreItem xmlns:ds="http://schemas.openxmlformats.org/officeDocument/2006/customXml" ds:itemID="{819E17D5-C6EF-488E-A407-158600E9CF43}">
+  <ds:schemaRefs>
+    <ds:schemaRef ds:uri="http://schemas.openxmlformats.org/officeDocument/2006/bibliography"/>
+  </ds:schemaRefs>
+</ds:datastoreItem>
 </file>
</xml_diff>